<commit_message>
Updated documentation/projman/Week 1 - 3/01 PROJECT CHARTER - DEVELOPMENTALITY.docx
</commit_message>
<xml_diff>
--- a/documentation/projman/Week 1 - 3/01 PROJECT CHARTER - DEVELOPMENTALITY.docx
+++ b/documentation/projman/Week 1 - 3/01 PROJECT CHARTER - DEVELOPMENTALITY.docx
@@ -1,6 +1,6 @@
 
 <file path=word/document.xml><?xml version="1.0" encoding="utf-8"?>
-<w:document xmlns:wpc="http://schemas.microsoft.com/office/word/2010/wordprocessingCanvas" xmlns:cx="http://schemas.microsoft.com/office/drawing/2014/chartex" xmlns:cx1="http://schemas.microsoft.com/office/drawing/2015/9/8/chartex" xmlns:cx2="http://schemas.microsoft.com/office/drawing/2015/10/21/chartex" xmlns:cx3="http://schemas.microsoft.com/office/drawing/2016/5/9/chartex" xmlns:cx4="http://schemas.microsoft.com/office/drawing/2016/5/10/chartex" xmlns:cx5="http://schemas.microsoft.com/office/drawing/2016/5/11/chartex" xmlns:cx6="http://schemas.microsoft.com/office/drawing/2016/5/12/chartex" xmlns:cx7="http://schemas.microsoft.com/office/drawing/2016/5/13/chartex" xmlns:cx8="http://schemas.microsoft.com/office/drawing/2016/5/14/chartex" xmlns:mc="http://schemas.openxmlformats.org/markup-compatibility/2006" xmlns:aink="http://schemas.microsoft.com/office/drawing/2016/ink" xmlns:am3d="http://schemas.microsoft.com/office/drawing/2017/model3d" xmlns:o="urn:schemas-microsoft-com:office:office" xmlns:oel="http://schemas.microsoft.com/office/2019/extlst" xmlns:r="http://schemas.openxmlformats.org/officeDocument/2006/relationships" xmlns:m="http://schemas.openxmlformats.org/officeDocument/2006/math" xmlns:v="urn:schemas-microsoft-com:vml" xmlns:wp14="http://schemas.microsoft.com/office/word/2010/wordprocessingDrawing" xmlns:wp="http://schemas.openxmlformats.org/drawingml/2006/wordprocessingDrawing" xmlns:w10="urn:schemas-microsoft-com:office:word" xmlns:w="http://schemas.openxmlformats.org/wordprocessingml/2006/main" xmlns:w14="http://schemas.microsoft.com/office/word/2010/wordml" xmlns:w15="http://schemas.microsoft.com/office/word/2012/wordml" xmlns:w16cex="http://schemas.microsoft.com/office/word/2018/wordml/cex" xmlns:w16cid="http://schemas.microsoft.com/office/word/2016/wordml/cid" xmlns:w16="http://schemas.microsoft.com/office/word/2018/wordml" xmlns:w16du="http://schemas.microsoft.com/office/word/2023/wordml/word16du" xmlns:w16sdtdh="http://schemas.microsoft.com/office/word/2020/wordml/sdtdatahash" xmlns:w16se="http://schemas.microsoft.com/office/word/2015/wordml/symex" xmlns:wpg="http://schemas.microsoft.com/office/word/2010/wordprocessingGroup" xmlns:wpi="http://schemas.microsoft.com/office/word/2010/wordprocessingInk" xmlns:wne="http://schemas.microsoft.com/office/word/2006/wordml" xmlns:wps="http://schemas.microsoft.com/office/word/2010/wordprocessingShape" xmlns:a="http://schemas.openxmlformats.org/drawingml/2006/main" xmlns:pic="http://schemas.openxmlformats.org/drawingml/2006/picture" xmlns:a14="http://schemas.microsoft.com/office/drawing/2010/main" mc:Ignorable="w14 w15 w16se w16cid w16 w16cex w16sdtdh wp14">
+<w:document xmlns:wpc="http://schemas.microsoft.com/office/word/2010/wordprocessingCanvas" xmlns:cx="http://schemas.microsoft.com/office/drawing/2014/chartex" xmlns:cx1="http://schemas.microsoft.com/office/drawing/2015/9/8/chartex" xmlns:cx2="http://schemas.microsoft.com/office/drawing/2015/10/21/chartex" xmlns:cx3="http://schemas.microsoft.com/office/drawing/2016/5/9/chartex" xmlns:cx4="http://schemas.microsoft.com/office/drawing/2016/5/10/chartex" xmlns:cx5="http://schemas.microsoft.com/office/drawing/2016/5/11/chartex" xmlns:cx6="http://schemas.microsoft.com/office/drawing/2016/5/12/chartex" xmlns:cx7="http://schemas.microsoft.com/office/drawing/2016/5/13/chartex" xmlns:cx8="http://schemas.microsoft.com/office/drawing/2016/5/14/chartex" xmlns:mc="http://schemas.openxmlformats.org/markup-compatibility/2006" xmlns:aink="http://schemas.microsoft.com/office/drawing/2016/ink" xmlns:am3d="http://schemas.microsoft.com/office/drawing/2017/model3d" xmlns:o="urn:schemas-microsoft-com:office:office" xmlns:oel="http://schemas.microsoft.com/office/2019/extlst" xmlns:r="http://schemas.openxmlformats.org/officeDocument/2006/relationships" xmlns:m="http://schemas.openxmlformats.org/officeDocument/2006/math" xmlns:v="urn:schemas-microsoft-com:vml" xmlns:wp14="http://schemas.microsoft.com/office/word/2010/wordprocessingDrawing" xmlns:wp="http://schemas.openxmlformats.org/drawingml/2006/wordprocessingDrawing" xmlns:w10="urn:schemas-microsoft-com:office:word" xmlns:w="http://schemas.openxmlformats.org/wordprocessingml/2006/main" xmlns:w14="http://schemas.microsoft.com/office/word/2010/wordml" xmlns:w15="http://schemas.microsoft.com/office/word/2012/wordml" xmlns:w16cex="http://schemas.microsoft.com/office/word/2018/wordml/cex" xmlns:w16cid="http://schemas.microsoft.com/office/word/2016/wordml/cid" xmlns:w16="http://schemas.microsoft.com/office/word/2018/wordml" xmlns:w16du="http://schemas.microsoft.com/office/word/2023/wordml/word16du" xmlns:w16sdtdh="http://schemas.microsoft.com/office/word/2020/wordml/sdtdatahash" xmlns:w16se="http://schemas.microsoft.com/office/word/2015/wordml/symex" xmlns:wpg="http://schemas.microsoft.com/office/word/2010/wordprocessingGroup" xmlns:wpi="http://schemas.microsoft.com/office/word/2010/wordprocessingInk" xmlns:wne="http://schemas.microsoft.com/office/word/2006/wordml" xmlns:wps="http://schemas.microsoft.com/office/word/2010/wordprocessingShape" mc:Ignorable="w14 w15 w16se w16cid w16 w16cex w16sdtdh wp14">
   <w:body>
     <w:p>
       <w:pPr>
@@ -253,7 +253,7 @@
     <w:sdt>
       <w:sdtPr>
         <w:rPr>
-          <w:rFonts w:asciiTheme="minorHAnsi" w:hAnsiTheme="minorHAnsi" w:eastAsiaTheme="minorHAnsi" w:cstheme="minorBidi"/>
+          <w:rFonts w:asciiTheme="minorHAnsi" w:eastAsiaTheme="minorHAnsi" w:hAnsiTheme="minorHAnsi" w:cstheme="minorBidi"/>
           <w:color w:val="auto"/>
           <w:sz w:val="24"/>
           <w:szCs w:val="24"/>
@@ -298,7 +298,7 @@
               <w:tab w:val="right" w:leader="dot" w:pos="9350"/>
             </w:tabs>
             <w:rPr>
-              <w:rFonts w:asciiTheme="minorHAnsi" w:hAnsiTheme="minorHAnsi" w:eastAsiaTheme="minorEastAsia" w:cstheme="minorBidi"/>
+              <w:rFonts w:asciiTheme="minorHAnsi" w:eastAsiaTheme="minorEastAsia" w:hAnsiTheme="minorHAnsi" w:cstheme="minorBidi"/>
               <w:noProof/>
               <w:sz w:val="22"/>
               <w:szCs w:val="22"/>
@@ -314,7 +314,7 @@
           <w:r>
             <w:fldChar w:fldCharType="separate"/>
           </w:r>
-          <w:hyperlink w:history="1" w:anchor="_Toc132237232">
+          <w:hyperlink w:anchor="_Toc132237232" w:history="1">
             <w:r>
               <w:rPr>
                 <w:rStyle w:val="Hyperlink"/>
@@ -381,14 +381,14 @@
               <w:tab w:val="right" w:leader="dot" w:pos="9350"/>
             </w:tabs>
             <w:rPr>
-              <w:rFonts w:asciiTheme="minorHAnsi" w:hAnsiTheme="minorHAnsi" w:eastAsiaTheme="minorEastAsia" w:cstheme="minorBidi"/>
+              <w:rFonts w:asciiTheme="minorHAnsi" w:eastAsiaTheme="minorEastAsia" w:hAnsiTheme="minorHAnsi" w:cstheme="minorBidi"/>
               <w:noProof/>
               <w:sz w:val="22"/>
               <w:szCs w:val="22"/>
               <w:lang w:val="en-PH" w:eastAsia="en-PH"/>
             </w:rPr>
           </w:pPr>
-          <w:hyperlink w:history="1" w:anchor="_Toc132237233">
+          <w:hyperlink w:anchor="_Toc132237233" w:history="1">
             <w:r>
               <w:rPr>
                 <w:rStyle w:val="Hyperlink"/>
@@ -455,14 +455,14 @@
               <w:tab w:val="right" w:leader="dot" w:pos="9350"/>
             </w:tabs>
             <w:rPr>
-              <w:rFonts w:asciiTheme="minorHAnsi" w:hAnsiTheme="minorHAnsi" w:eastAsiaTheme="minorEastAsia" w:cstheme="minorBidi"/>
+              <w:rFonts w:asciiTheme="minorHAnsi" w:eastAsiaTheme="minorEastAsia" w:hAnsiTheme="minorHAnsi" w:cstheme="minorBidi"/>
               <w:noProof/>
               <w:sz w:val="22"/>
               <w:szCs w:val="22"/>
               <w:lang w:val="en-PH" w:eastAsia="en-PH"/>
             </w:rPr>
           </w:pPr>
-          <w:hyperlink w:history="1" w:anchor="_Toc132237234">
+          <w:hyperlink w:anchor="_Toc132237234" w:history="1">
             <w:r>
               <w:rPr>
                 <w:rStyle w:val="Hyperlink"/>
@@ -528,14 +528,14 @@
               <w:tab w:val="right" w:leader="dot" w:pos="9350"/>
             </w:tabs>
             <w:rPr>
-              <w:rFonts w:asciiTheme="minorHAnsi" w:hAnsiTheme="minorHAnsi" w:eastAsiaTheme="minorEastAsia" w:cstheme="minorBidi"/>
+              <w:rFonts w:asciiTheme="minorHAnsi" w:eastAsiaTheme="minorEastAsia" w:hAnsiTheme="minorHAnsi" w:cstheme="minorBidi"/>
               <w:noProof/>
               <w:sz w:val="22"/>
               <w:szCs w:val="22"/>
               <w:lang w:val="en-PH" w:eastAsia="en-PH"/>
             </w:rPr>
           </w:pPr>
-          <w:hyperlink w:history="1" w:anchor="_Toc132237235">
+          <w:hyperlink w:anchor="_Toc132237235" w:history="1">
             <w:r>
               <w:rPr>
                 <w:rStyle w:val="Hyperlink"/>
@@ -601,14 +601,14 @@
               <w:tab w:val="right" w:leader="dot" w:pos="9350"/>
             </w:tabs>
             <w:rPr>
-              <w:rFonts w:asciiTheme="minorHAnsi" w:hAnsiTheme="minorHAnsi" w:eastAsiaTheme="minorEastAsia" w:cstheme="minorBidi"/>
+              <w:rFonts w:asciiTheme="minorHAnsi" w:eastAsiaTheme="minorEastAsia" w:hAnsiTheme="minorHAnsi" w:cstheme="minorBidi"/>
               <w:noProof/>
               <w:sz w:val="22"/>
               <w:szCs w:val="22"/>
               <w:lang w:val="en-PH" w:eastAsia="en-PH"/>
             </w:rPr>
           </w:pPr>
-          <w:hyperlink w:history="1" w:anchor="_Toc132237236">
+          <w:hyperlink w:anchor="_Toc132237236" w:history="1">
             <w:r>
               <w:rPr>
                 <w:rStyle w:val="Hyperlink"/>
@@ -675,14 +675,14 @@
               <w:tab w:val="right" w:leader="dot" w:pos="9350"/>
             </w:tabs>
             <w:rPr>
-              <w:rFonts w:asciiTheme="minorHAnsi" w:hAnsiTheme="minorHAnsi" w:eastAsiaTheme="minorEastAsia" w:cstheme="minorBidi"/>
+              <w:rFonts w:asciiTheme="minorHAnsi" w:eastAsiaTheme="minorEastAsia" w:hAnsiTheme="minorHAnsi" w:cstheme="minorBidi"/>
               <w:noProof/>
               <w:sz w:val="22"/>
               <w:szCs w:val="22"/>
               <w:lang w:val="en-PH" w:eastAsia="en-PH"/>
             </w:rPr>
           </w:pPr>
-          <w:hyperlink w:history="1" w:anchor="_Toc132237237">
+          <w:hyperlink w:anchor="_Toc132237237" w:history="1">
             <w:r>
               <w:rPr>
                 <w:rStyle w:val="Hyperlink"/>
@@ -748,14 +748,14 @@
               <w:tab w:val="right" w:leader="dot" w:pos="9350"/>
             </w:tabs>
             <w:rPr>
-              <w:rFonts w:asciiTheme="minorHAnsi" w:hAnsiTheme="minorHAnsi" w:eastAsiaTheme="minorEastAsia" w:cstheme="minorBidi"/>
+              <w:rFonts w:asciiTheme="minorHAnsi" w:eastAsiaTheme="minorEastAsia" w:hAnsiTheme="minorHAnsi" w:cstheme="minorBidi"/>
               <w:noProof/>
               <w:sz w:val="22"/>
               <w:szCs w:val="22"/>
               <w:lang w:val="en-PH" w:eastAsia="en-PH"/>
             </w:rPr>
           </w:pPr>
-          <w:hyperlink w:history="1" w:anchor="_Toc132237238">
+          <w:hyperlink w:anchor="_Toc132237238" w:history="1">
             <w:r>
               <w:rPr>
                 <w:rStyle w:val="Hyperlink"/>
@@ -821,14 +821,14 @@
               <w:tab w:val="right" w:leader="dot" w:pos="9350"/>
             </w:tabs>
             <w:rPr>
-              <w:rFonts w:asciiTheme="minorHAnsi" w:hAnsiTheme="minorHAnsi" w:eastAsiaTheme="minorEastAsia" w:cstheme="minorBidi"/>
+              <w:rFonts w:asciiTheme="minorHAnsi" w:eastAsiaTheme="minorEastAsia" w:hAnsiTheme="minorHAnsi" w:cstheme="minorBidi"/>
               <w:noProof/>
               <w:sz w:val="22"/>
               <w:szCs w:val="22"/>
               <w:lang w:val="en-PH" w:eastAsia="en-PH"/>
             </w:rPr>
           </w:pPr>
-          <w:hyperlink w:history="1" w:anchor="_Toc132237239">
+          <w:hyperlink w:anchor="_Toc132237239" w:history="1">
             <w:r>
               <w:rPr>
                 <w:rStyle w:val="Hyperlink"/>
@@ -894,14 +894,14 @@
               <w:tab w:val="right" w:leader="dot" w:pos="9350"/>
             </w:tabs>
             <w:rPr>
-              <w:rFonts w:asciiTheme="minorHAnsi" w:hAnsiTheme="minorHAnsi" w:eastAsiaTheme="minorEastAsia" w:cstheme="minorBidi"/>
+              <w:rFonts w:asciiTheme="minorHAnsi" w:eastAsiaTheme="minorEastAsia" w:hAnsiTheme="minorHAnsi" w:cstheme="minorBidi"/>
               <w:noProof/>
               <w:sz w:val="22"/>
               <w:szCs w:val="22"/>
               <w:lang w:val="en-PH" w:eastAsia="en-PH"/>
             </w:rPr>
           </w:pPr>
-          <w:hyperlink w:history="1" w:anchor="_Toc132237240">
+          <w:hyperlink w:anchor="_Toc132237240" w:history="1">
             <w:r>
               <w:rPr>
                 <w:rStyle w:val="Hyperlink"/>
@@ -967,14 +967,14 @@
               <w:tab w:val="right" w:leader="dot" w:pos="9350"/>
             </w:tabs>
             <w:rPr>
-              <w:rFonts w:asciiTheme="minorHAnsi" w:hAnsiTheme="minorHAnsi" w:eastAsiaTheme="minorEastAsia" w:cstheme="minorBidi"/>
+              <w:rFonts w:asciiTheme="minorHAnsi" w:eastAsiaTheme="minorEastAsia" w:hAnsiTheme="minorHAnsi" w:cstheme="minorBidi"/>
               <w:noProof/>
               <w:sz w:val="22"/>
               <w:szCs w:val="22"/>
               <w:lang w:val="en-PH" w:eastAsia="en-PH"/>
             </w:rPr>
           </w:pPr>
-          <w:hyperlink w:history="1" w:anchor="_Toc132237241">
+          <w:hyperlink w:anchor="_Toc132237241" w:history="1">
             <w:r>
               <w:rPr>
                 <w:rStyle w:val="Hyperlink"/>
@@ -1040,14 +1040,14 @@
               <w:tab w:val="right" w:leader="dot" w:pos="9350"/>
             </w:tabs>
             <w:rPr>
-              <w:rFonts w:asciiTheme="minorHAnsi" w:hAnsiTheme="minorHAnsi" w:eastAsiaTheme="minorEastAsia" w:cstheme="minorBidi"/>
+              <w:rFonts w:asciiTheme="minorHAnsi" w:eastAsiaTheme="minorEastAsia" w:hAnsiTheme="minorHAnsi" w:cstheme="minorBidi"/>
               <w:noProof/>
               <w:sz w:val="22"/>
               <w:szCs w:val="22"/>
               <w:lang w:val="en-PH" w:eastAsia="en-PH"/>
             </w:rPr>
           </w:pPr>
-          <w:hyperlink w:history="1" w:anchor="_Toc132237242">
+          <w:hyperlink w:anchor="_Toc132237242" w:history="1">
             <w:r>
               <w:rPr>
                 <w:rStyle w:val="Hyperlink"/>
@@ -1114,14 +1114,14 @@
               <w:tab w:val="right" w:leader="dot" w:pos="9350"/>
             </w:tabs>
             <w:rPr>
-              <w:rFonts w:asciiTheme="minorHAnsi" w:hAnsiTheme="minorHAnsi" w:eastAsiaTheme="minorEastAsia" w:cstheme="minorBidi"/>
+              <w:rFonts w:asciiTheme="minorHAnsi" w:eastAsiaTheme="minorEastAsia" w:hAnsiTheme="minorHAnsi" w:cstheme="minorBidi"/>
               <w:noProof/>
               <w:sz w:val="22"/>
               <w:szCs w:val="22"/>
               <w:lang w:val="en-PH" w:eastAsia="en-PH"/>
             </w:rPr>
           </w:pPr>
-          <w:hyperlink w:history="1" w:anchor="_Toc132237243">
+          <w:hyperlink w:anchor="_Toc132237243" w:history="1">
             <w:r>
               <w:rPr>
                 <w:rStyle w:val="Hyperlink"/>
@@ -1188,14 +1188,14 @@
               <w:tab w:val="right" w:leader="dot" w:pos="9350"/>
             </w:tabs>
             <w:rPr>
-              <w:rFonts w:asciiTheme="minorHAnsi" w:hAnsiTheme="minorHAnsi" w:eastAsiaTheme="minorEastAsia" w:cstheme="minorBidi"/>
+              <w:rFonts w:asciiTheme="minorHAnsi" w:eastAsiaTheme="minorEastAsia" w:hAnsiTheme="minorHAnsi" w:cstheme="minorBidi"/>
               <w:noProof/>
               <w:sz w:val="22"/>
               <w:szCs w:val="22"/>
               <w:lang w:val="en-PH" w:eastAsia="en-PH"/>
             </w:rPr>
           </w:pPr>
-          <w:hyperlink w:history="1" w:anchor="_Toc132237244">
+          <w:hyperlink w:anchor="_Toc132237244" w:history="1">
             <w:r>
               <w:rPr>
                 <w:rStyle w:val="Hyperlink"/>
@@ -1262,14 +1262,14 @@
               <w:tab w:val="right" w:leader="dot" w:pos="9350"/>
             </w:tabs>
             <w:rPr>
-              <w:rFonts w:asciiTheme="minorHAnsi" w:hAnsiTheme="minorHAnsi" w:eastAsiaTheme="minorEastAsia" w:cstheme="minorBidi"/>
+              <w:rFonts w:asciiTheme="minorHAnsi" w:eastAsiaTheme="minorEastAsia" w:hAnsiTheme="minorHAnsi" w:cstheme="minorBidi"/>
               <w:noProof/>
               <w:sz w:val="22"/>
               <w:szCs w:val="22"/>
               <w:lang w:val="en-PH" w:eastAsia="en-PH"/>
             </w:rPr>
           </w:pPr>
-          <w:hyperlink w:history="1" w:anchor="_Toc132237245">
+          <w:hyperlink w:anchor="_Toc132237245" w:history="1">
             <w:r>
               <w:rPr>
                 <w:rStyle w:val="Hyperlink"/>
@@ -1336,14 +1336,14 @@
               <w:tab w:val="right" w:leader="dot" w:pos="9350"/>
             </w:tabs>
             <w:rPr>
-              <w:rFonts w:asciiTheme="minorHAnsi" w:hAnsiTheme="minorHAnsi" w:eastAsiaTheme="minorEastAsia" w:cstheme="minorBidi"/>
+              <w:rFonts w:asciiTheme="minorHAnsi" w:eastAsiaTheme="minorEastAsia" w:hAnsiTheme="minorHAnsi" w:cstheme="minorBidi"/>
               <w:noProof/>
               <w:sz w:val="22"/>
               <w:szCs w:val="22"/>
               <w:lang w:val="en-PH" w:eastAsia="en-PH"/>
             </w:rPr>
           </w:pPr>
-          <w:hyperlink w:history="1" w:anchor="_Toc132237246">
+          <w:hyperlink w:anchor="_Toc132237246" w:history="1">
             <w:r>
               <w:rPr>
                 <w:rStyle w:val="Hyperlink"/>
@@ -1410,14 +1410,14 @@
               <w:tab w:val="right" w:leader="dot" w:pos="9350"/>
             </w:tabs>
             <w:rPr>
-              <w:rFonts w:asciiTheme="minorHAnsi" w:hAnsiTheme="minorHAnsi" w:eastAsiaTheme="minorEastAsia" w:cstheme="minorBidi"/>
+              <w:rFonts w:asciiTheme="minorHAnsi" w:eastAsiaTheme="minorEastAsia" w:hAnsiTheme="minorHAnsi" w:cstheme="minorBidi"/>
               <w:noProof/>
               <w:sz w:val="22"/>
               <w:szCs w:val="22"/>
               <w:lang w:val="en-PH" w:eastAsia="en-PH"/>
             </w:rPr>
           </w:pPr>
-          <w:hyperlink w:history="1" w:anchor="_Toc132237247">
+          <w:hyperlink w:anchor="_Toc132237247" w:history="1">
             <w:r>
               <w:rPr>
                 <w:rStyle w:val="Hyperlink"/>
@@ -1484,14 +1484,14 @@
               <w:tab w:val="right" w:leader="dot" w:pos="9350"/>
             </w:tabs>
             <w:rPr>
-              <w:rFonts w:asciiTheme="minorHAnsi" w:hAnsiTheme="minorHAnsi" w:eastAsiaTheme="minorEastAsia" w:cstheme="minorBidi"/>
+              <w:rFonts w:asciiTheme="minorHAnsi" w:eastAsiaTheme="minorEastAsia" w:hAnsiTheme="minorHAnsi" w:cstheme="minorBidi"/>
               <w:noProof/>
               <w:sz w:val="22"/>
               <w:szCs w:val="22"/>
               <w:lang w:val="en-PH" w:eastAsia="en-PH"/>
             </w:rPr>
           </w:pPr>
-          <w:hyperlink w:history="1" w:anchor="_Toc132237248">
+          <w:hyperlink w:anchor="_Toc132237248" w:history="1">
             <w:r>
               <w:rPr>
                 <w:rStyle w:val="Hyperlink"/>
@@ -1588,8 +1588,8 @@
         </w:rPr>
         <w:br w:type="page"/>
       </w:r>
-      <w:bookmarkStart w:name="_Toc332021424" w:id="0"/>
-      <w:bookmarkStart w:name="_Toc132237232" w:id="1"/>
+      <w:bookmarkStart w:id="0" w:name="_Toc332021424"/>
+      <w:bookmarkStart w:id="1" w:name="_Toc132237232"/>
       <w:r>
         <w:rPr>
           <w:rFonts w:asciiTheme="minorHAnsi" w:hAnsiTheme="minorHAnsi" w:cstheme="minorHAnsi"/>
@@ -1609,7 +1609,15 @@
         <w:jc w:val="both"/>
       </w:pPr>
       <w:r>
-        <w:t xml:space="preserve">The product is a Web Application for Barangay South Signal Village that aims to provide an online service that takes on document requests and a ticketing system for inquiries to the community of the barangay. The Web Application will contain substantial information about the barangay such as organizational chart, history, demography, mission, vision and the hazard map. </w:t>
+        <w:t xml:space="preserve">The product is a Web Application for Barangay South Signal Village that aims to provide an online service that takes on document requests and a ticketing system for inquiries to the community of the barangay. The Web Application will contain substantial information about the barangay such as organizational chart, history, demography, mission, </w:t>
+      </w:r>
+      <w:proofErr w:type="gramStart"/>
+      <w:r>
+        <w:t>vision</w:t>
+      </w:r>
+      <w:proofErr w:type="gramEnd"/>
+      <w:r>
+        <w:t xml:space="preserve"> and the hazard map. </w:t>
       </w:r>
     </w:p>
     <w:p>
@@ -1656,8 +1664,8 @@
           <w:szCs w:val="28"/>
         </w:rPr>
       </w:pPr>
-      <w:bookmarkStart w:name="_Toc332021425" w:id="2"/>
-      <w:bookmarkStart w:name="_Toc132237233" w:id="3"/>
+      <w:bookmarkStart w:id="2" w:name="_Toc332021425"/>
+      <w:bookmarkStart w:id="3" w:name="_Toc132237233"/>
       <w:r>
         <w:rPr>
           <w:rFonts w:asciiTheme="minorHAnsi" w:hAnsiTheme="minorHAnsi" w:cstheme="minorHAnsi"/>
@@ -1709,8 +1717,8 @@
           <w:szCs w:val="24"/>
         </w:rPr>
       </w:pPr>
-      <w:bookmarkStart w:name="_Toc332021426" w:id="4"/>
-      <w:bookmarkStart w:name="_Toc132237234" w:id="5"/>
+      <w:bookmarkStart w:id="4" w:name="_Toc332021426"/>
+      <w:bookmarkStart w:id="5" w:name="_Toc132237234"/>
       <w:r>
         <w:rPr>
           <w:rFonts w:asciiTheme="minorHAnsi" w:hAnsiTheme="minorHAnsi" w:cstheme="minorHAnsi"/>
@@ -1824,8 +1832,8 @@
           <w:szCs w:val="24"/>
         </w:rPr>
       </w:pPr>
-      <w:bookmarkStart w:name="_Toc332021427" w:id="6"/>
-      <w:bookmarkStart w:name="_Toc132237235" w:id="7"/>
+      <w:bookmarkStart w:id="6" w:name="_Toc332021427"/>
+      <w:bookmarkStart w:id="7" w:name="_Toc132237235"/>
       <w:r>
         <w:rPr>
           <w:rFonts w:asciiTheme="minorHAnsi" w:hAnsiTheme="minorHAnsi" w:cstheme="minorHAnsi"/>
@@ -1977,8 +1985,8 @@
           <w:szCs w:val="28"/>
         </w:rPr>
       </w:pPr>
-      <w:bookmarkStart w:name="_Toc332021428" w:id="8"/>
-      <w:bookmarkStart w:name="_Toc132237236" w:id="9"/>
+      <w:bookmarkStart w:id="8" w:name="_Toc332021428"/>
+      <w:bookmarkStart w:id="9" w:name="_Toc132237236"/>
       <w:r>
         <w:rPr>
           <w:rFonts w:asciiTheme="minorHAnsi" w:hAnsiTheme="minorHAnsi" w:cstheme="minorHAnsi"/>
@@ -2026,8 +2034,8 @@
           <w:szCs w:val="24"/>
         </w:rPr>
       </w:pPr>
-      <w:bookmarkStart w:name="_Toc332021429" w:id="10"/>
-      <w:bookmarkStart w:name="_Toc132237237" w:id="11"/>
+      <w:bookmarkStart w:id="10" w:name="_Toc332021429"/>
+      <w:bookmarkStart w:id="11" w:name="_Toc132237237"/>
       <w:r>
         <w:rPr>
           <w:rFonts w:asciiTheme="minorHAnsi" w:hAnsiTheme="minorHAnsi" w:cstheme="minorHAnsi"/>
@@ -2135,8 +2143,8 @@
           <w:szCs w:val="24"/>
         </w:rPr>
       </w:pPr>
-      <w:bookmarkStart w:name="_Toc332021430" w:id="12"/>
-      <w:bookmarkStart w:name="_Toc132237238" w:id="13"/>
+      <w:bookmarkStart w:id="12" w:name="_Toc332021430"/>
+      <w:bookmarkStart w:id="13" w:name="_Toc132237238"/>
       <w:r>
         <w:rPr>
           <w:rFonts w:asciiTheme="minorHAnsi" w:hAnsiTheme="minorHAnsi" w:cstheme="minorHAnsi"/>
@@ -2238,8 +2246,8 @@
           <w:szCs w:val="24"/>
         </w:rPr>
       </w:pPr>
-      <w:bookmarkStart w:name="_Toc332021431" w:id="14"/>
-      <w:bookmarkStart w:name="_Toc132237239" w:id="15"/>
+      <w:bookmarkStart w:id="14" w:name="_Toc332021431"/>
+      <w:bookmarkStart w:id="15" w:name="_Toc132237239"/>
       <w:r>
         <w:rPr>
           <w:rFonts w:asciiTheme="minorHAnsi" w:hAnsiTheme="minorHAnsi" w:cstheme="minorHAnsi"/>
@@ -2323,8 +2331,8 @@
           <w:szCs w:val="24"/>
         </w:rPr>
       </w:pPr>
-      <w:bookmarkStart w:name="_Toc332021432" w:id="16"/>
-      <w:bookmarkStart w:name="_Toc132237240" w:id="17"/>
+      <w:bookmarkStart w:id="16" w:name="_Toc332021432"/>
+      <w:bookmarkStart w:id="17" w:name="_Toc132237240"/>
       <w:r>
         <w:rPr>
           <w:rFonts w:asciiTheme="minorHAnsi" w:hAnsiTheme="minorHAnsi" w:cstheme="minorHAnsi"/>
@@ -2406,8 +2414,8 @@
           <w:szCs w:val="24"/>
         </w:rPr>
       </w:pPr>
-      <w:bookmarkStart w:name="_Toc332021433" w:id="18"/>
-      <w:bookmarkStart w:name="_Toc132237241" w:id="19"/>
+      <w:bookmarkStart w:id="18" w:name="_Toc332021433"/>
+      <w:bookmarkStart w:id="19" w:name="_Toc132237241"/>
       <w:r>
         <w:rPr>
           <w:rFonts w:asciiTheme="minorHAnsi" w:hAnsiTheme="minorHAnsi" w:cstheme="minorHAnsi"/>
@@ -2459,8 +2467,8 @@
           <w:szCs w:val="28"/>
         </w:rPr>
       </w:pPr>
-      <w:bookmarkStart w:name="_Toc332021434" w:id="20"/>
-      <w:bookmarkStart w:name="_Toc132237242" w:id="21"/>
+      <w:bookmarkStart w:id="20" w:name="_Toc332021434"/>
+      <w:bookmarkStart w:id="21" w:name="_Toc132237242"/>
       <w:r>
         <w:rPr>
           <w:rFonts w:asciiTheme="minorHAnsi" w:hAnsiTheme="minorHAnsi" w:cstheme="minorHAnsi"/>
@@ -2588,8 +2596,8 @@
           <w:szCs w:val="28"/>
         </w:rPr>
       </w:pPr>
-      <w:bookmarkStart w:name="_Toc332021435" w:id="22"/>
-      <w:bookmarkStart w:name="_Toc132237243" w:id="23"/>
+      <w:bookmarkStart w:id="22" w:name="_Toc332021435"/>
+      <w:bookmarkStart w:id="23" w:name="_Toc132237243"/>
       <w:r>
         <w:rPr>
           <w:rFonts w:asciiTheme="minorHAnsi" w:hAnsiTheme="minorHAnsi" w:cstheme="minorHAnsi"/>
@@ -2906,7 +2914,7 @@
           <w:type w:val="continuous"/>
           <w:pgSz w:w="12240" w:h="15840"/>
           <w:pgMar w:top="2601" w:right="1440" w:bottom="1440" w:left="1440" w:header="720" w:footer="720" w:gutter="0"/>
-          <w:cols w:space="720" w:num="2"/>
+          <w:cols w:num="2" w:space="720"/>
           <w:docGrid w:linePitch="360"/>
         </w:sectPr>
       </w:pPr>
@@ -2934,8 +2942,8 @@
           <w:szCs w:val="28"/>
         </w:rPr>
       </w:pPr>
-      <w:bookmarkStart w:name="_Toc332021436" w:id="24"/>
-      <w:bookmarkStart w:name="_Toc132237244" w:id="25"/>
+      <w:bookmarkStart w:id="24" w:name="_Toc332021436"/>
+      <w:bookmarkStart w:id="25" w:name="_Toc132237244"/>
       <w:r>
         <w:rPr>
           <w:rFonts w:asciiTheme="minorHAnsi" w:hAnsiTheme="minorHAnsi" w:cstheme="minorHAnsi"/>
@@ -2965,14 +2973,14 @@
         <w:pStyle w:val="NoSpacing"/>
         <w:jc w:val="both"/>
         <w:rPr>
-          <w:rFonts w:asciiTheme="minorHAnsi" w:hAnsiTheme="minorHAnsi" w:eastAsiaTheme="minorHAnsi" w:cstheme="minorBidi"/>
+          <w:rFonts w:asciiTheme="minorHAnsi" w:eastAsiaTheme="minorHAnsi" w:hAnsiTheme="minorHAnsi" w:cstheme="minorBidi"/>
           <w:sz w:val="24"/>
           <w:szCs w:val="24"/>
         </w:rPr>
       </w:pPr>
       <w:r>
         <w:rPr>
-          <w:rFonts w:asciiTheme="minorHAnsi" w:hAnsiTheme="minorHAnsi" w:eastAsiaTheme="minorHAnsi" w:cstheme="minorBidi"/>
+          <w:rFonts w:asciiTheme="minorHAnsi" w:eastAsiaTheme="minorHAnsi" w:hAnsiTheme="minorHAnsi" w:cstheme="minorBidi"/>
           <w:sz w:val="24"/>
           <w:szCs w:val="24"/>
         </w:rPr>
@@ -2984,12 +2992,12 @@
         <w:tblpPr w:leftFromText="180" w:rightFromText="180" w:vertAnchor="text" w:horzAnchor="margin" w:tblpXSpec="center" w:tblpY="431"/>
         <w:tblW w:w="0" w:type="auto"/>
         <w:tblBorders>
-          <w:top w:val="single" w:color="auto" w:sz="6" w:space="0"/>
-          <w:left w:val="single" w:color="auto" w:sz="6" w:space="0"/>
-          <w:bottom w:val="single" w:color="auto" w:sz="6" w:space="0"/>
-          <w:right w:val="single" w:color="auto" w:sz="6" w:space="0"/>
-          <w:insideH w:val="single" w:color="auto" w:sz="6" w:space="0"/>
-          <w:insideV w:val="single" w:color="auto" w:sz="6" w:space="0"/>
+          <w:top w:val="single" w:sz="6" w:space="0" w:color="auto"/>
+          <w:left w:val="single" w:sz="6" w:space="0" w:color="auto"/>
+          <w:bottom w:val="single" w:sz="6" w:space="0" w:color="auto"/>
+          <w:right w:val="single" w:sz="6" w:space="0" w:color="auto"/>
+          <w:insideH w:val="single" w:sz="6" w:space="0" w:color="auto"/>
+          <w:insideV w:val="single" w:sz="6" w:space="0" w:color="auto"/>
         </w:tblBorders>
         <w:tblLayout w:type="fixed"/>
         <w:tblLook w:val="0000" w:firstRow="0" w:lastRow="0" w:firstColumn="0" w:lastColumn="0" w:noHBand="0" w:noVBand="0"/>
@@ -3115,7 +3123,7 @@
           <w:tcPr>
             <w:tcW w:w="6120" w:type="dxa"/>
             <w:tcBorders>
-              <w:bottom w:val="dotted" w:color="auto" w:sz="4" w:space="0"/>
+              <w:bottom w:val="dotted" w:sz="4" w:space="0" w:color="auto"/>
             </w:tcBorders>
           </w:tcPr>
           <w:p>
@@ -3146,7 +3154,7 @@
           <w:tcPr>
             <w:tcW w:w="2070" w:type="dxa"/>
             <w:tcBorders>
-              <w:bottom w:val="dotted" w:color="auto" w:sz="4" w:space="0"/>
+              <w:bottom w:val="dotted" w:sz="4" w:space="0" w:color="auto"/>
             </w:tcBorders>
           </w:tcPr>
           <w:p>
@@ -3180,8 +3188,8 @@
           <w:tcPr>
             <w:tcW w:w="6120" w:type="dxa"/>
             <w:tcBorders>
-              <w:top w:val="dotted" w:color="auto" w:sz="4" w:space="0"/>
-              <w:bottom w:val="dotted" w:color="auto" w:sz="4" w:space="0"/>
+              <w:top w:val="dotted" w:sz="4" w:space="0" w:color="auto"/>
+              <w:bottom w:val="dotted" w:sz="4" w:space="0" w:color="auto"/>
             </w:tcBorders>
           </w:tcPr>
           <w:p>
@@ -3258,8 +3266,8 @@
           <w:tcPr>
             <w:tcW w:w="2070" w:type="dxa"/>
             <w:tcBorders>
-              <w:top w:val="dotted" w:color="auto" w:sz="4" w:space="0"/>
-              <w:bottom w:val="dotted" w:color="auto" w:sz="4" w:space="0"/>
+              <w:top w:val="dotted" w:sz="4" w:space="0" w:color="auto"/>
+              <w:bottom w:val="dotted" w:sz="4" w:space="0" w:color="auto"/>
             </w:tcBorders>
           </w:tcPr>
           <w:p>
@@ -3336,8 +3344,8 @@
           <w:tcPr>
             <w:tcW w:w="6120" w:type="dxa"/>
             <w:tcBorders>
-              <w:top w:val="dotted" w:color="auto" w:sz="4" w:space="0"/>
-              <w:bottom w:val="dotted" w:color="auto" w:sz="4" w:space="0"/>
+              <w:top w:val="dotted" w:sz="4" w:space="0" w:color="auto"/>
+              <w:bottom w:val="dotted" w:sz="4" w:space="0" w:color="auto"/>
             </w:tcBorders>
           </w:tcPr>
           <w:p>
@@ -3533,8 +3541,8 @@
           <w:tcPr>
             <w:tcW w:w="2070" w:type="dxa"/>
             <w:tcBorders>
-              <w:top w:val="dotted" w:color="auto" w:sz="4" w:space="0"/>
-              <w:bottom w:val="dotted" w:color="auto" w:sz="4" w:space="0"/>
+              <w:top w:val="dotted" w:sz="4" w:space="0" w:color="auto"/>
+              <w:bottom w:val="dotted" w:sz="4" w:space="0" w:color="auto"/>
             </w:tcBorders>
           </w:tcPr>
           <w:p>
@@ -3686,8 +3694,8 @@
           <w:tcPr>
             <w:tcW w:w="6120" w:type="dxa"/>
             <w:tcBorders>
-              <w:top w:val="dotted" w:color="auto" w:sz="4" w:space="0"/>
-              <w:bottom w:val="dotted" w:color="auto" w:sz="4" w:space="0"/>
+              <w:top w:val="dotted" w:sz="4" w:space="0" w:color="auto"/>
+              <w:bottom w:val="dotted" w:sz="4" w:space="0" w:color="auto"/>
             </w:tcBorders>
           </w:tcPr>
           <w:p>
@@ -3877,8 +3885,8 @@
           <w:tcPr>
             <w:tcW w:w="2070" w:type="dxa"/>
             <w:tcBorders>
-              <w:top w:val="dotted" w:color="auto" w:sz="4" w:space="0"/>
-              <w:bottom w:val="dotted" w:color="auto" w:sz="4" w:space="0"/>
+              <w:top w:val="dotted" w:sz="4" w:space="0" w:color="auto"/>
+              <w:bottom w:val="dotted" w:sz="4" w:space="0" w:color="auto"/>
             </w:tcBorders>
           </w:tcPr>
           <w:p>
@@ -4055,8 +4063,8 @@
           <w:tcPr>
             <w:tcW w:w="6120" w:type="dxa"/>
             <w:tcBorders>
-              <w:top w:val="dotted" w:color="auto" w:sz="4" w:space="0"/>
-              <w:bottom w:val="dotted" w:color="auto" w:sz="4" w:space="0"/>
+              <w:top w:val="dotted" w:sz="4" w:space="0" w:color="auto"/>
+              <w:bottom w:val="dotted" w:sz="4" w:space="0" w:color="auto"/>
             </w:tcBorders>
           </w:tcPr>
           <w:p>
@@ -4136,8 +4144,8 @@
           <w:tcPr>
             <w:tcW w:w="2070" w:type="dxa"/>
             <w:tcBorders>
-              <w:top w:val="dotted" w:color="auto" w:sz="4" w:space="0"/>
-              <w:bottom w:val="dotted" w:color="auto" w:sz="4" w:space="0"/>
+              <w:top w:val="dotted" w:sz="4" w:space="0" w:color="auto"/>
+              <w:bottom w:val="dotted" w:sz="4" w:space="0" w:color="auto"/>
             </w:tcBorders>
           </w:tcPr>
           <w:p>
@@ -4239,7 +4247,331 @@
           <w:tcPr>
             <w:tcW w:w="6120" w:type="dxa"/>
             <w:tcBorders>
-              <w:top w:val="dotted" w:color="auto" w:sz="4" w:space="0"/>
+              <w:top w:val="dotted" w:sz="4" w:space="0" w:color="auto"/>
+              <w:bottom w:val="dotted" w:sz="4" w:space="0" w:color="auto"/>
+            </w:tcBorders>
+          </w:tcPr>
+          <w:p>
+            <w:pPr>
+              <w:pStyle w:val="Header"/>
+              <w:keepNext/>
+              <w:tabs>
+                <w:tab w:val="left" w:pos="360"/>
+              </w:tabs>
+              <w:spacing w:before="60" w:after="60" w:line="259" w:lineRule="auto"/>
+              <w:jc w:val="both"/>
+              <w:rPr>
+                <w:b/>
+                <w:bCs/>
+              </w:rPr>
+            </w:pPr>
+            <w:r>
+              <w:rPr>
+                <w:b/>
+                <w:bCs/>
+              </w:rPr>
+              <w:t>Testing</w:t>
+            </w:r>
+          </w:p>
+          <w:p>
+            <w:pPr>
+              <w:pStyle w:val="Header"/>
+              <w:keepNext/>
+              <w:numPr>
+                <w:ilvl w:val="0"/>
+                <w:numId w:val="27"/>
+              </w:numPr>
+              <w:tabs>
+                <w:tab w:val="left" w:pos="360"/>
+              </w:tabs>
+              <w:spacing w:before="60" w:after="60" w:line="259" w:lineRule="auto"/>
+              <w:jc w:val="both"/>
+            </w:pPr>
+            <w:r>
+              <w:t>Unit Testing for Release 1</w:t>
+            </w:r>
+          </w:p>
+          <w:p>
+            <w:pPr>
+              <w:pStyle w:val="Header"/>
+              <w:keepNext/>
+              <w:numPr>
+                <w:ilvl w:val="0"/>
+                <w:numId w:val="27"/>
+              </w:numPr>
+              <w:tabs>
+                <w:tab w:val="left" w:pos="360"/>
+              </w:tabs>
+              <w:spacing w:before="60" w:after="60" w:line="259" w:lineRule="auto"/>
+              <w:jc w:val="both"/>
+            </w:pPr>
+            <w:r>
+              <w:lastRenderedPageBreak/>
+              <w:t>Unit Testing for Release 2</w:t>
+            </w:r>
+          </w:p>
+          <w:p>
+            <w:pPr>
+              <w:pStyle w:val="Header"/>
+              <w:keepNext/>
+              <w:numPr>
+                <w:ilvl w:val="0"/>
+                <w:numId w:val="27"/>
+              </w:numPr>
+              <w:tabs>
+                <w:tab w:val="left" w:pos="360"/>
+              </w:tabs>
+              <w:spacing w:before="60" w:after="60" w:line="259" w:lineRule="auto"/>
+              <w:jc w:val="both"/>
+            </w:pPr>
+            <w:r>
+              <w:t>Unit Testing for Release 3</w:t>
+            </w:r>
+          </w:p>
+          <w:p>
+            <w:pPr>
+              <w:pStyle w:val="Header"/>
+              <w:keepNext/>
+              <w:numPr>
+                <w:ilvl w:val="0"/>
+                <w:numId w:val="27"/>
+              </w:numPr>
+              <w:tabs>
+                <w:tab w:val="left" w:pos="360"/>
+              </w:tabs>
+              <w:spacing w:before="60" w:after="60" w:line="259" w:lineRule="auto"/>
+              <w:jc w:val="both"/>
+            </w:pPr>
+            <w:r>
+              <w:t>Users Acceptance Test (Test Case)</w:t>
+            </w:r>
+          </w:p>
+          <w:p>
+            <w:pPr>
+              <w:pStyle w:val="Header"/>
+              <w:keepNext/>
+              <w:numPr>
+                <w:ilvl w:val="0"/>
+                <w:numId w:val="27"/>
+              </w:numPr>
+              <w:tabs>
+                <w:tab w:val="left" w:pos="360"/>
+              </w:tabs>
+              <w:spacing w:before="60" w:after="60" w:line="259" w:lineRule="auto"/>
+              <w:jc w:val="both"/>
+            </w:pPr>
+            <w:r>
+              <w:t>Security Testing</w:t>
+            </w:r>
+          </w:p>
+          <w:p>
+            <w:pPr>
+              <w:pStyle w:val="Header"/>
+              <w:keepNext/>
+              <w:numPr>
+                <w:ilvl w:val="0"/>
+                <w:numId w:val="27"/>
+              </w:numPr>
+              <w:tabs>
+                <w:tab w:val="left" w:pos="360"/>
+              </w:tabs>
+              <w:spacing w:before="60" w:after="60" w:line="259" w:lineRule="auto"/>
+              <w:jc w:val="both"/>
+            </w:pPr>
+            <w:r>
+              <w:t>Functional Testing</w:t>
+            </w:r>
+          </w:p>
+          <w:p>
+            <w:pPr>
+              <w:pStyle w:val="Header"/>
+              <w:keepNext/>
+              <w:tabs>
+                <w:tab w:val="clear" w:pos="4680"/>
+                <w:tab w:val="clear" w:pos="9360"/>
+                <w:tab w:val="left" w:pos="360"/>
+              </w:tabs>
+              <w:spacing w:before="60" w:after="60" w:line="259" w:lineRule="auto"/>
+              <w:jc w:val="both"/>
+              <w:rPr>
+                <w:b/>
+                <w:bCs/>
+              </w:rPr>
+            </w:pPr>
+            <w:r>
+              <w:t>Verified use cases with the client (Sprint 12)</w:t>
+            </w:r>
+          </w:p>
+        </w:tc>
+        <w:tc>
+          <w:tcPr>
+            <w:tcW w:w="2070" w:type="dxa"/>
+            <w:tcBorders>
+              <w:top w:val="dotted" w:sz="4" w:space="0" w:color="auto"/>
+              <w:bottom w:val="dotted" w:sz="4" w:space="0" w:color="auto"/>
+            </w:tcBorders>
+          </w:tcPr>
+          <w:p>
+            <w:pPr>
+              <w:pStyle w:val="CovTableText"/>
+              <w:keepNext/>
+              <w:jc w:val="center"/>
+              <w:rPr>
+                <w:rFonts w:asciiTheme="minorHAnsi" w:hAnsiTheme="minorHAnsi" w:cstheme="minorBidi"/>
+                <w:sz w:val="24"/>
+                <w:szCs w:val="24"/>
+              </w:rPr>
+            </w:pPr>
+          </w:p>
+          <w:p>
+            <w:pPr>
+              <w:pStyle w:val="CovTableText"/>
+              <w:keepNext/>
+              <w:jc w:val="center"/>
+              <w:rPr>
+                <w:rFonts w:asciiTheme="minorHAnsi" w:hAnsiTheme="minorHAnsi" w:cstheme="minorBidi"/>
+                <w:sz w:val="24"/>
+                <w:szCs w:val="24"/>
+              </w:rPr>
+            </w:pPr>
+            <w:r>
+              <w:rPr>
+                <w:rFonts w:asciiTheme="minorHAnsi" w:hAnsiTheme="minorHAnsi" w:cstheme="minorBidi"/>
+                <w:sz w:val="24"/>
+                <w:szCs w:val="24"/>
+              </w:rPr>
+              <w:t>11/03/2022</w:t>
+            </w:r>
+          </w:p>
+          <w:p>
+            <w:pPr>
+              <w:pStyle w:val="CovTableText"/>
+              <w:keepNext/>
+              <w:jc w:val="center"/>
+              <w:rPr>
+                <w:rFonts w:asciiTheme="minorHAnsi" w:hAnsiTheme="minorHAnsi" w:cstheme="minorBidi"/>
+                <w:sz w:val="24"/>
+                <w:szCs w:val="24"/>
+              </w:rPr>
+            </w:pPr>
+            <w:r>
+              <w:rPr>
+                <w:rFonts w:asciiTheme="minorHAnsi" w:hAnsiTheme="minorHAnsi" w:cstheme="minorBidi"/>
+                <w:sz w:val="24"/>
+                <w:szCs w:val="24"/>
+              </w:rPr>
+              <w:lastRenderedPageBreak/>
+              <w:t>01/12/2023</w:t>
+            </w:r>
+          </w:p>
+          <w:p>
+            <w:pPr>
+              <w:pStyle w:val="CovTableText"/>
+              <w:keepNext/>
+              <w:jc w:val="center"/>
+              <w:rPr>
+                <w:rFonts w:asciiTheme="minorHAnsi" w:hAnsiTheme="minorHAnsi" w:cstheme="minorBidi"/>
+                <w:sz w:val="24"/>
+                <w:szCs w:val="24"/>
+              </w:rPr>
+            </w:pPr>
+            <w:r>
+              <w:rPr>
+                <w:rFonts w:asciiTheme="minorHAnsi" w:hAnsiTheme="minorHAnsi" w:cstheme="minorBidi"/>
+                <w:sz w:val="24"/>
+                <w:szCs w:val="24"/>
+              </w:rPr>
+              <w:t>03/02/2023</w:t>
+            </w:r>
+          </w:p>
+          <w:p>
+            <w:pPr>
+              <w:pStyle w:val="CovTableText"/>
+              <w:keepNext/>
+              <w:jc w:val="center"/>
+              <w:rPr>
+                <w:rFonts w:asciiTheme="minorHAnsi" w:hAnsiTheme="minorHAnsi" w:cstheme="minorBidi"/>
+                <w:sz w:val="24"/>
+                <w:szCs w:val="24"/>
+              </w:rPr>
+            </w:pPr>
+            <w:r>
+              <w:rPr>
+                <w:rFonts w:asciiTheme="minorHAnsi" w:hAnsiTheme="minorHAnsi" w:cstheme="minorBidi"/>
+                <w:sz w:val="24"/>
+                <w:szCs w:val="24"/>
+              </w:rPr>
+              <w:t>03/13/2023</w:t>
+            </w:r>
+          </w:p>
+          <w:p>
+            <w:pPr>
+              <w:pStyle w:val="CovTableText"/>
+              <w:keepNext/>
+              <w:jc w:val="center"/>
+              <w:rPr>
+                <w:rFonts w:asciiTheme="minorHAnsi" w:hAnsiTheme="minorHAnsi" w:cstheme="minorBidi"/>
+                <w:sz w:val="24"/>
+                <w:szCs w:val="24"/>
+              </w:rPr>
+            </w:pPr>
+            <w:r>
+              <w:rPr>
+                <w:rFonts w:asciiTheme="minorHAnsi" w:hAnsiTheme="minorHAnsi" w:cstheme="minorBidi"/>
+                <w:sz w:val="24"/>
+                <w:szCs w:val="24"/>
+              </w:rPr>
+              <w:t>05/21/2023</w:t>
+            </w:r>
+          </w:p>
+          <w:p>
+            <w:pPr>
+              <w:pStyle w:val="CovTableText"/>
+              <w:keepNext/>
+              <w:jc w:val="center"/>
+              <w:rPr>
+                <w:rFonts w:asciiTheme="minorHAnsi" w:hAnsiTheme="minorHAnsi" w:cstheme="minorBidi"/>
+                <w:sz w:val="24"/>
+                <w:szCs w:val="24"/>
+              </w:rPr>
+            </w:pPr>
+            <w:r>
+              <w:rPr>
+                <w:rFonts w:asciiTheme="minorHAnsi" w:hAnsiTheme="minorHAnsi" w:cstheme="minorBidi"/>
+                <w:sz w:val="24"/>
+                <w:szCs w:val="24"/>
+              </w:rPr>
+              <w:t>05/25/2023</w:t>
+            </w:r>
+          </w:p>
+          <w:p>
+            <w:pPr>
+              <w:pStyle w:val="CovTableText"/>
+              <w:keepNext/>
+              <w:jc w:val="center"/>
+              <w:rPr>
+                <w:rFonts w:asciiTheme="minorHAnsi" w:hAnsiTheme="minorHAnsi" w:cstheme="minorBidi"/>
+                <w:sz w:val="24"/>
+                <w:szCs w:val="24"/>
+              </w:rPr>
+            </w:pPr>
+            <w:r>
+              <w:rPr>
+                <w:rFonts w:asciiTheme="minorHAnsi" w:hAnsiTheme="minorHAnsi" w:cstheme="minorBidi"/>
+                <w:sz w:val="24"/>
+                <w:szCs w:val="24"/>
+              </w:rPr>
+              <w:t>06/12/2023</w:t>
+            </w:r>
+          </w:p>
+        </w:tc>
+      </w:tr>
+      <w:tr>
+        <w:tc>
+          <w:tcPr>
+            <w:tcW w:w="6120" w:type="dxa"/>
+            <w:tcBorders>
+              <w:top w:val="dotted" w:sz="4" w:space="0" w:color="auto"/>
             </w:tcBorders>
           </w:tcPr>
           <w:p>
@@ -4263,6 +4595,7 @@
                 <w:b/>
                 <w:bCs/>
               </w:rPr>
+              <w:lastRenderedPageBreak/>
               <w:t>Close-out</w:t>
             </w:r>
           </w:p>
@@ -4311,7 +4644,6 @@
               </w:rPr>
             </w:pPr>
             <w:r>
-              <w:lastRenderedPageBreak/>
               <w:t xml:space="preserve">Gain Formal Acceptance </w:t>
             </w:r>
           </w:p>
@@ -4344,7 +4676,7 @@
           <w:tcPr>
             <w:tcW w:w="2070" w:type="dxa"/>
             <w:tcBorders>
-              <w:top w:val="dotted" w:color="auto" w:sz="4" w:space="0"/>
+              <w:top w:val="dotted" w:sz="4" w:space="0" w:color="auto"/>
             </w:tcBorders>
           </w:tcPr>
           <w:p>
@@ -4396,7 +4728,6 @@
                 <w:sz w:val="24"/>
                 <w:szCs w:val="24"/>
               </w:rPr>
-              <w:lastRenderedPageBreak/>
               <w:t>06/13/2023</w:t>
             </w:r>
           </w:p>
@@ -4427,7 +4758,7 @@
       <w:pPr>
         <w:pStyle w:val="NoSpacing"/>
         <w:rPr>
-          <w:rFonts w:asciiTheme="minorHAnsi" w:hAnsiTheme="minorHAnsi" w:eastAsiaTheme="minorHAnsi" w:cstheme="minorBidi"/>
+          <w:rFonts w:asciiTheme="minorHAnsi" w:eastAsiaTheme="minorHAnsi" w:hAnsiTheme="minorHAnsi" w:cstheme="minorBidi"/>
           <w:sz w:val="24"/>
           <w:szCs w:val="24"/>
         </w:rPr>
@@ -4449,7 +4780,7 @@
         <w:fldChar w:fldCharType="begin"/>
       </w:r>
       <w:r>
-        <w:instrText> SEQ Table \* ARABIC </w:instrText>
+        <w:instrText>SEQ Table \* ARABIC</w:instrText>
       </w:r>
       <w:r>
         <w:fldChar w:fldCharType="separate"/>
@@ -4481,7 +4812,7 @@
           <w:szCs w:val="28"/>
         </w:rPr>
       </w:pPr>
-      <w:bookmarkStart w:name="_Toc132237245" w:id="26"/>
+      <w:bookmarkStart w:id="26" w:name="_Toc132237245"/>
       <w:r>
         <w:rPr>
           <w:rFonts w:asciiTheme="minorHAnsi" w:hAnsiTheme="minorHAnsi" w:cstheme="minorHAnsi"/>
@@ -4507,7 +4838,7 @@
       <w:pPr>
         <w:jc w:val="both"/>
       </w:pPr>
-      <w:bookmarkStart w:name="_Toc332021438" w:id="27"/>
+      <w:bookmarkStart w:id="27" w:name="_Toc332021438"/>
       <w:r>
         <w:t>The estimated budget allocated for the proposed project, assuming that the project will meet the necessary deadlines, and is according to the milestone schedule, is as follows:</w:t>
       </w:r>
@@ -4592,7 +4923,7 @@
         <w:fldChar w:fldCharType="begin"/>
       </w:r>
       <w:r>
-        <w:instrText> SEQ Table \* ARABIC </w:instrText>
+        <w:instrText>SEQ Table \* ARABIC</w:instrText>
       </w:r>
       <w:r>
         <w:fldChar w:fldCharType="separate"/>
@@ -4615,6 +4946,7 @@
         <w:jc w:val="both"/>
       </w:pPr>
       <w:r>
+        <w:lastRenderedPageBreak/>
         <w:t xml:space="preserve">This table displays the estimated cost of the project, which includes the allocated budget and its duration. The </w:t>
       </w:r>
       <w:r>
@@ -4692,7 +5024,7 @@
           <w:szCs w:val="28"/>
         </w:rPr>
       </w:pPr>
-      <w:bookmarkStart w:name="_Toc132237246" w:id="28"/>
+      <w:bookmarkStart w:id="28" w:name="_Toc132237246"/>
       <w:r>
         <w:rPr>
           <w:rFonts w:asciiTheme="minorHAnsi" w:hAnsiTheme="minorHAnsi" w:cstheme="minorHAnsi"/>
@@ -4731,16 +5063,7 @@
           <w:sz w:val="24"/>
           <w:szCs w:val="24"/>
         </w:rPr>
-        <w:t xml:space="preserve">The Barangay South Signal Village Web-Application will only be deemed successful if it has undergone thorough testing and all project material has been thoroughly distributed across the </w:t>
-      </w:r>
-      <w:r>
-        <w:rPr>
-          <w:rFonts w:asciiTheme="minorHAnsi" w:hAnsiTheme="minorHAnsi"/>
-          <w:sz w:val="24"/>
-          <w:szCs w:val="24"/>
-        </w:rPr>
-        <w:lastRenderedPageBreak/>
-        <w:t xml:space="preserve">whole barangay within the constraints set forth in this charter. A recommendation for the ideal hardware and software specifications will also be included to fully measure the web- app's success. Success will be determined by the Project Client, Hon. Michelle </w:t>
+        <w:t xml:space="preserve">The Barangay South Signal Village Web-Application will only be deemed successful if it has undergone thorough testing and all project material has been thoroughly distributed across the whole barangay within the constraints set forth in this charter. A recommendation for the ideal hardware and software specifications will also be included to fully measure the web- app's success. Success will be determined by the Project Client, Hon. Michelle </w:t>
       </w:r>
       <w:proofErr w:type="spellStart"/>
       <w:r>
@@ -4782,8 +5105,8 @@
           <w:szCs w:val="28"/>
         </w:rPr>
       </w:pPr>
-      <w:bookmarkStart w:name="_Toc332021439" w:id="29"/>
-      <w:bookmarkStart w:name="_Toc132237247" w:id="30"/>
+      <w:bookmarkStart w:id="29" w:name="_Toc332021439"/>
+      <w:bookmarkStart w:id="30" w:name="_Toc132237247"/>
       <w:r>
         <w:rPr>
           <w:rFonts w:asciiTheme="minorHAnsi" w:hAnsiTheme="minorHAnsi" w:cstheme="minorHAnsi"/>
@@ -4822,103 +5145,61 @@
         <w:rPr>
           <w:color w:val="000000" w:themeColor="text1"/>
         </w:rPr>
-        <w:t xml:space="preserve"> B. </w:t>
+        <w:t xml:space="preserve"> B. Dellera is named Project Manager for the duration of the Barangay South Signal Web-Application. Mr. </w:t>
       </w:r>
       <w:proofErr w:type="spellStart"/>
       <w:r>
         <w:rPr>
           <w:color w:val="000000" w:themeColor="text1"/>
         </w:rPr>
-        <w:t>Dellera</w:t>
+        <w:t>Dellera’s</w:t>
       </w:r>
       <w:proofErr w:type="spellEnd"/>
       <w:r>
         <w:rPr>
           <w:color w:val="000000" w:themeColor="text1"/>
         </w:rPr>
-        <w:t xml:space="preserve"> is named Project Manager for the duration of the Barangay South Signal Web-Application. Mr. </w:t>
+        <w:t xml:space="preserve"> responsibility is to manage all project tasks, scheduling, consultation, and communication regarding the Barangay South Signal Village Web-Application. His team, consisting of a scrum master and four scrum members, will support the project. Mr. Dellera will coordinate all resource requirements through the course adviser, Prof. </w:t>
+      </w:r>
+      <w:r>
+        <w:rPr>
+          <w:color w:val="000000" w:themeColor="text1"/>
+        </w:rPr>
+        <w:t>Jose Eugenio L. Quesada</w:t>
+      </w:r>
+      <w:r>
+        <w:rPr>
+          <w:color w:val="000000" w:themeColor="text1"/>
+        </w:rPr>
+        <w:t xml:space="preserve">. Mr. Dellera is authorized to approve all changes regarding the documentation and the prototype. Any clarification and major changes must be requested </w:t>
+      </w:r>
+      <w:proofErr w:type="gramStart"/>
+      <w:r>
+        <w:rPr>
+          <w:color w:val="000000" w:themeColor="text1"/>
+        </w:rPr>
+        <w:t>through</w:t>
+      </w:r>
+      <w:proofErr w:type="gramEnd"/>
+      <w:r>
+        <w:rPr>
+          <w:color w:val="000000" w:themeColor="text1"/>
+        </w:rPr>
+        <w:t xml:space="preserve"> the Project Client, Hon. Michelle </w:t>
       </w:r>
       <w:proofErr w:type="spellStart"/>
       <w:r>
         <w:rPr>
           <w:color w:val="000000" w:themeColor="text1"/>
         </w:rPr>
-        <w:t>Dellera’s</w:t>
+        <w:t>Odevilas</w:t>
       </w:r>
       <w:proofErr w:type="spellEnd"/>
       <w:r>
         <w:rPr>
           <w:color w:val="000000" w:themeColor="text1"/>
         </w:rPr>
-        <w:t xml:space="preserve"> responsibility is to manage all project tasks, scheduling, consultation, and communication regarding the Barangay South Signal Village Web-Application. His team, consisting of a scrum master and four scrum members, will support the project. Mr. </w:t>
-      </w:r>
-      <w:proofErr w:type="spellStart"/>
-      <w:r>
-        <w:rPr>
-          <w:color w:val="000000" w:themeColor="text1"/>
-        </w:rPr>
-        <w:t>Dellera</w:t>
-      </w:r>
-      <w:proofErr w:type="spellEnd"/>
-      <w:r>
-        <w:rPr>
-          <w:color w:val="000000" w:themeColor="text1"/>
-        </w:rPr>
-        <w:t xml:space="preserve"> will coordinate all resource requirements through the course adviser, Prof. </w:t>
-      </w:r>
-      <w:r>
-        <w:rPr>
-          <w:color w:val="000000" w:themeColor="text1"/>
-        </w:rPr>
-        <w:t>Jose Eugenio L. Quesada</w:t>
-      </w:r>
-      <w:r>
-        <w:rPr>
-          <w:color w:val="000000" w:themeColor="text1"/>
-        </w:rPr>
-        <w:t xml:space="preserve">. Mr. </w:t>
-      </w:r>
-      <w:proofErr w:type="spellStart"/>
-      <w:r>
-        <w:rPr>
-          <w:color w:val="000000" w:themeColor="text1"/>
-        </w:rPr>
-        <w:t>Dellera</w:t>
-      </w:r>
-      <w:proofErr w:type="spellEnd"/>
-      <w:r>
-        <w:rPr>
-          <w:color w:val="000000" w:themeColor="text1"/>
-        </w:rPr>
-        <w:t xml:space="preserve"> is authorized to approve all changes regarding the documentation and the prototype. Any clarification and major changes must be requested through the Project Client, Hon. Michelle </w:t>
-      </w:r>
-      <w:proofErr w:type="spellStart"/>
-      <w:r>
-        <w:rPr>
-          <w:color w:val="000000" w:themeColor="text1"/>
-        </w:rPr>
-        <w:t>Odevilas</w:t>
-      </w:r>
-      <w:proofErr w:type="spellEnd"/>
-      <w:r>
-        <w:rPr>
-          <w:color w:val="000000" w:themeColor="text1"/>
-        </w:rPr>
-        <w:t xml:space="preserve">. Mr. </w:t>
-      </w:r>
-      <w:proofErr w:type="spellStart"/>
-      <w:r>
-        <w:rPr>
-          <w:color w:val="000000" w:themeColor="text1"/>
-        </w:rPr>
-        <w:t>Dellera</w:t>
-      </w:r>
-      <w:proofErr w:type="spellEnd"/>
-      <w:r>
-        <w:rPr>
-          <w:color w:val="000000" w:themeColor="text1"/>
-        </w:rPr>
-        <w:t xml:space="preserve"> will provide timely updates to the Project Client.</w:t>
+        <w:t>. Mr. Dellera will provide timely updates to the Project Client.</w:t>
       </w:r>
     </w:p>
     <w:p>
@@ -4948,8 +5229,8 @@
           <w:szCs w:val="28"/>
         </w:rPr>
       </w:pPr>
-      <w:bookmarkStart w:name="_Toc332021440" w:id="31"/>
-      <w:bookmarkStart w:name="_Toc132237248" w:id="32"/>
+      <w:bookmarkStart w:id="31" w:name="_Toc332021440"/>
+      <w:bookmarkStart w:id="32" w:name="_Toc132237248"/>
       <w:r>
         <w:rPr>
           <w:rFonts w:asciiTheme="minorHAnsi" w:hAnsiTheme="minorHAnsi"/>
@@ -4987,14 +5268,10 @@
       </w:r>
       <w:r>
         <w:tab/>
-      </w:r>
-      <w:r>
         <w:t xml:space="preserve">         Date:</w:t>
       </w:r>
       <w:r>
         <w:tab/>
-      </w:r>
-      <w:r>
         <w:t>______________________</w:t>
       </w:r>
     </w:p>
@@ -5064,7 +5341,7 @@
 </file>
 
 <file path=word/footer1.xml><?xml version="1.0" encoding="utf-8"?>
-<w:ftr xmlns:wpc="http://schemas.microsoft.com/office/word/2010/wordprocessingCanvas" xmlns:cx="http://schemas.microsoft.com/office/drawing/2014/chartex" xmlns:cx1="http://schemas.microsoft.com/office/drawing/2015/9/8/chartex" xmlns:cx2="http://schemas.microsoft.com/office/drawing/2015/10/21/chartex" xmlns:cx3="http://schemas.microsoft.com/office/drawing/2016/5/9/chartex" xmlns:cx4="http://schemas.microsoft.com/office/drawing/2016/5/10/chartex" xmlns:cx5="http://schemas.microsoft.com/office/drawing/2016/5/11/chartex" xmlns:cx6="http://schemas.microsoft.com/office/drawing/2016/5/12/chartex" xmlns:cx7="http://schemas.microsoft.com/office/drawing/2016/5/13/chartex" xmlns:cx8="http://schemas.microsoft.com/office/drawing/2016/5/14/chartex" xmlns:mc="http://schemas.openxmlformats.org/markup-compatibility/2006" xmlns:aink="http://schemas.microsoft.com/office/drawing/2016/ink" xmlns:am3d="http://schemas.microsoft.com/office/drawing/2017/model3d" xmlns:o="urn:schemas-microsoft-com:office:office" xmlns:oel="http://schemas.microsoft.com/office/2019/extlst" xmlns:r="http://schemas.openxmlformats.org/officeDocument/2006/relationships" xmlns:m="http://schemas.openxmlformats.org/officeDocument/2006/math" xmlns:v="urn:schemas-microsoft-com:vml" xmlns:wp14="http://schemas.microsoft.com/office/word/2010/wordprocessingDrawing" xmlns:wp="http://schemas.openxmlformats.org/drawingml/2006/wordprocessingDrawing" xmlns:w10="urn:schemas-microsoft-com:office:word" xmlns:w="http://schemas.openxmlformats.org/wordprocessingml/2006/main" xmlns:w14="http://schemas.microsoft.com/office/word/2010/wordml" xmlns:w15="http://schemas.microsoft.com/office/word/2012/wordml" xmlns:w16cex="http://schemas.microsoft.com/office/word/2018/wordml/cex" xmlns:w16cid="http://schemas.microsoft.com/office/word/2016/wordml/cid" xmlns:w16="http://schemas.microsoft.com/office/word/2018/wordml" xmlns:w16du="http://schemas.microsoft.com/office/word/2023/wordml/word16du" xmlns:w16sdtdh="http://schemas.microsoft.com/office/word/2020/wordml/sdtdatahash" xmlns:w16se="http://schemas.microsoft.com/office/word/2015/wordml/symex" xmlns:wpg="http://schemas.microsoft.com/office/word/2010/wordprocessingGroup" xmlns:wpi="http://schemas.microsoft.com/office/word/2010/wordprocessingInk" xmlns:wne="http://schemas.microsoft.com/office/word/2006/wordml" xmlns:wps="http://schemas.microsoft.com/office/word/2010/wordprocessingShape" xmlns:a="http://schemas.openxmlformats.org/drawingml/2006/main" xmlns:pic="http://schemas.openxmlformats.org/drawingml/2006/picture" xmlns:a14="http://schemas.microsoft.com/office/drawing/2010/main" mc:Ignorable="w14 w15 w16se w16cid w16 w16cex w16sdtdh wp14">
+<w:ftr xmlns:wpc="http://schemas.microsoft.com/office/word/2010/wordprocessingCanvas" xmlns:cx="http://schemas.microsoft.com/office/drawing/2014/chartex" xmlns:cx1="http://schemas.microsoft.com/office/drawing/2015/9/8/chartex" xmlns:cx2="http://schemas.microsoft.com/office/drawing/2015/10/21/chartex" xmlns:cx3="http://schemas.microsoft.com/office/drawing/2016/5/9/chartex" xmlns:cx4="http://schemas.microsoft.com/office/drawing/2016/5/10/chartex" xmlns:cx5="http://schemas.microsoft.com/office/drawing/2016/5/11/chartex" xmlns:cx6="http://schemas.microsoft.com/office/drawing/2016/5/12/chartex" xmlns:cx7="http://schemas.microsoft.com/office/drawing/2016/5/13/chartex" xmlns:cx8="http://schemas.microsoft.com/office/drawing/2016/5/14/chartex" xmlns:mc="http://schemas.openxmlformats.org/markup-compatibility/2006" xmlns:aink="http://schemas.microsoft.com/office/drawing/2016/ink" xmlns:am3d="http://schemas.microsoft.com/office/drawing/2017/model3d" xmlns:o="urn:schemas-microsoft-com:office:office" xmlns:oel="http://schemas.microsoft.com/office/2019/extlst" xmlns:r="http://schemas.openxmlformats.org/officeDocument/2006/relationships" xmlns:m="http://schemas.openxmlformats.org/officeDocument/2006/math" xmlns:v="urn:schemas-microsoft-com:vml" xmlns:wp14="http://schemas.microsoft.com/office/word/2010/wordprocessingDrawing" xmlns:wp="http://schemas.openxmlformats.org/drawingml/2006/wordprocessingDrawing" xmlns:w10="urn:schemas-microsoft-com:office:word" xmlns:w="http://schemas.openxmlformats.org/wordprocessingml/2006/main" xmlns:w14="http://schemas.microsoft.com/office/word/2010/wordml" xmlns:w15="http://schemas.microsoft.com/office/word/2012/wordml" xmlns:w16cex="http://schemas.microsoft.com/office/word/2018/wordml/cex" xmlns:w16cid="http://schemas.microsoft.com/office/word/2016/wordml/cid" xmlns:w16="http://schemas.microsoft.com/office/word/2018/wordml" xmlns:w16du="http://schemas.microsoft.com/office/word/2023/wordml/word16du" xmlns:w16sdtdh="http://schemas.microsoft.com/office/word/2020/wordml/sdtdatahash" xmlns:w16se="http://schemas.microsoft.com/office/word/2015/wordml/symex" xmlns:wpg="http://schemas.microsoft.com/office/word/2010/wordprocessingGroup" xmlns:wpi="http://schemas.microsoft.com/office/word/2010/wordprocessingInk" xmlns:wne="http://schemas.microsoft.com/office/word/2006/wordml" xmlns:wps="http://schemas.microsoft.com/office/word/2010/wordprocessingShape" mc:Ignorable="w14 w15 w16se w16cid w16 w16cex w16sdtdh wp14">
   <w:sdt>
     <w:sdtPr>
       <w:id w:val="-822731171"/>
@@ -5217,7 +5494,7 @@
 </file>
 
 <file path=word/header1.xml><?xml version="1.0" encoding="utf-8"?>
-<w:hdr xmlns:wpc="http://schemas.microsoft.com/office/word/2010/wordprocessingCanvas" xmlns:cx="http://schemas.microsoft.com/office/drawing/2014/chartex" xmlns:cx1="http://schemas.microsoft.com/office/drawing/2015/9/8/chartex" xmlns:cx2="http://schemas.microsoft.com/office/drawing/2015/10/21/chartex" xmlns:cx3="http://schemas.microsoft.com/office/drawing/2016/5/9/chartex" xmlns:cx4="http://schemas.microsoft.com/office/drawing/2016/5/10/chartex" xmlns:cx5="http://schemas.microsoft.com/office/drawing/2016/5/11/chartex" xmlns:cx6="http://schemas.microsoft.com/office/drawing/2016/5/12/chartex" xmlns:cx7="http://schemas.microsoft.com/office/drawing/2016/5/13/chartex" xmlns:cx8="http://schemas.microsoft.com/office/drawing/2016/5/14/chartex" xmlns:mc="http://schemas.openxmlformats.org/markup-compatibility/2006" xmlns:aink="http://schemas.microsoft.com/office/drawing/2016/ink" xmlns:am3d="http://schemas.microsoft.com/office/drawing/2017/model3d" xmlns:o="urn:schemas-microsoft-com:office:office" xmlns:oel="http://schemas.microsoft.com/office/2019/extlst" xmlns:r="http://schemas.openxmlformats.org/officeDocument/2006/relationships" xmlns:m="http://schemas.openxmlformats.org/officeDocument/2006/math" xmlns:v="urn:schemas-microsoft-com:vml" xmlns:wp14="http://schemas.microsoft.com/office/word/2010/wordprocessingDrawing" xmlns:wp="http://schemas.openxmlformats.org/drawingml/2006/wordprocessingDrawing" xmlns:w10="urn:schemas-microsoft-com:office:word" xmlns:w="http://schemas.openxmlformats.org/wordprocessingml/2006/main" xmlns:w14="http://schemas.microsoft.com/office/word/2010/wordml" xmlns:w15="http://schemas.microsoft.com/office/word/2012/wordml" xmlns:w16cex="http://schemas.microsoft.com/office/word/2018/wordml/cex" xmlns:w16cid="http://schemas.microsoft.com/office/word/2016/wordml/cid" xmlns:w16="http://schemas.microsoft.com/office/word/2018/wordml" xmlns:w16du="http://schemas.microsoft.com/office/word/2023/wordml/word16du" xmlns:w16sdtdh="http://schemas.microsoft.com/office/word/2020/wordml/sdtdatahash" xmlns:w16se="http://schemas.microsoft.com/office/word/2015/wordml/symex" xmlns:wpg="http://schemas.microsoft.com/office/word/2010/wordprocessingGroup" xmlns:wpi="http://schemas.microsoft.com/office/word/2010/wordprocessingInk" xmlns:wne="http://schemas.microsoft.com/office/word/2006/wordml" xmlns:wps="http://schemas.microsoft.com/office/word/2010/wordprocessingShape" xmlns:a="http://schemas.openxmlformats.org/drawingml/2006/main" xmlns:pic="http://schemas.openxmlformats.org/drawingml/2006/picture" xmlns:a14="http://schemas.microsoft.com/office/drawing/2010/main" mc:Ignorable="w14 w15 w16se w16cid w16 w16cex w16sdtdh wp14">
+<w:hdr xmlns:wpc="http://schemas.microsoft.com/office/word/2010/wordprocessingCanvas" xmlns:cx="http://schemas.microsoft.com/office/drawing/2014/chartex" xmlns:cx1="http://schemas.microsoft.com/office/drawing/2015/9/8/chartex" xmlns:cx2="http://schemas.microsoft.com/office/drawing/2015/10/21/chartex" xmlns:cx3="http://schemas.microsoft.com/office/drawing/2016/5/9/chartex" xmlns:cx4="http://schemas.microsoft.com/office/drawing/2016/5/10/chartex" xmlns:cx5="http://schemas.microsoft.com/office/drawing/2016/5/11/chartex" xmlns:cx6="http://schemas.microsoft.com/office/drawing/2016/5/12/chartex" xmlns:cx7="http://schemas.microsoft.com/office/drawing/2016/5/13/chartex" xmlns:cx8="http://schemas.microsoft.com/office/drawing/2016/5/14/chartex" xmlns:mc="http://schemas.openxmlformats.org/markup-compatibility/2006" xmlns:aink="http://schemas.microsoft.com/office/drawing/2016/ink" xmlns:am3d="http://schemas.microsoft.com/office/drawing/2017/model3d" xmlns:o="urn:schemas-microsoft-com:office:office" xmlns:oel="http://schemas.microsoft.com/office/2019/extlst" xmlns:r="http://schemas.openxmlformats.org/officeDocument/2006/relationships" xmlns:m="http://schemas.openxmlformats.org/officeDocument/2006/math" xmlns:v="urn:schemas-microsoft-com:vml" xmlns:wp14="http://schemas.microsoft.com/office/word/2010/wordprocessingDrawing" xmlns:wp="http://schemas.openxmlformats.org/drawingml/2006/wordprocessingDrawing" xmlns:w10="urn:schemas-microsoft-com:office:word" xmlns:w="http://schemas.openxmlformats.org/wordprocessingml/2006/main" xmlns:w14="http://schemas.microsoft.com/office/word/2010/wordml" xmlns:w15="http://schemas.microsoft.com/office/word/2012/wordml" xmlns:w16cex="http://schemas.microsoft.com/office/word/2018/wordml/cex" xmlns:w16cid="http://schemas.microsoft.com/office/word/2016/wordml/cid" xmlns:w16="http://schemas.microsoft.com/office/word/2018/wordml" xmlns:w16du="http://schemas.microsoft.com/office/word/2023/wordml/word16du" xmlns:w16sdtdh="http://schemas.microsoft.com/office/word/2020/wordml/sdtdatahash" xmlns:w16se="http://schemas.microsoft.com/office/word/2015/wordml/symex" xmlns:wpg="http://schemas.microsoft.com/office/word/2010/wordprocessingGroup" xmlns:wpi="http://schemas.microsoft.com/office/word/2010/wordprocessingInk" xmlns:wne="http://schemas.microsoft.com/office/word/2006/wordml" xmlns:wps="http://schemas.microsoft.com/office/word/2010/wordprocessingShape" mc:Ignorable="w14 w15 w16se w16cid w16 w16cex w16sdtdh wp14">
   <w:p>
     <w:pPr>
       <w:pStyle w:val="Header"/>
@@ -5303,48 +5580,46 @@
     </w:r>
     <w:r>
       <w:tab/>
-    </w:r>
-    <w:r>
       <w:t xml:space="preserve"> </w:t>
     </w:r>
     <w:r>
       <w:rPr>
-        <w:rFonts w:ascii="Boxed Book" w:hAnsi="Boxed Book" w:eastAsia="Calibri" w:cs="Apple Chancery"/>
+        <w:rFonts w:ascii="Boxed Book" w:eastAsia="Calibri" w:hAnsi="Boxed Book" w:cs="Apple Chancery"/>
         <w:color w:val="44546A" w:themeColor="text2"/>
       </w:rPr>
       <w:t>P</w:t>
     </w:r>
     <w:r>
       <w:rPr>
-        <w:rFonts w:ascii="Boxed Book" w:hAnsi="Boxed Book" w:eastAsia="Calibri" w:cs="Apple Chancery"/>
+        <w:rFonts w:ascii="Boxed Book" w:eastAsia="Calibri" w:hAnsi="Boxed Book" w:cs="Apple Chancery"/>
         <w:color w:val="44546A" w:themeColor="text2"/>
       </w:rPr>
       <w:t>roject</w:t>
     </w:r>
     <w:r>
       <w:rPr>
-        <w:rFonts w:ascii="Boxed Book" w:hAnsi="Boxed Book" w:eastAsia="Calibri" w:cs="Apple Chancery"/>
+        <w:rFonts w:ascii="Boxed Book" w:eastAsia="Calibri" w:hAnsi="Boxed Book" w:cs="Apple Chancery"/>
         <w:color w:val="44546A" w:themeColor="text2"/>
       </w:rPr>
       <w:t>M</w:t>
     </w:r>
     <w:r>
       <w:rPr>
-        <w:rFonts w:ascii="Boxed Book" w:hAnsi="Boxed Book" w:eastAsia="Calibri" w:cs="Apple Chancery"/>
+        <w:rFonts w:ascii="Boxed Book" w:eastAsia="Calibri" w:hAnsi="Boxed Book" w:cs="Apple Chancery"/>
         <w:color w:val="44546A" w:themeColor="text2"/>
       </w:rPr>
       <w:t>anagement</w:t>
     </w:r>
     <w:r>
       <w:rPr>
-        <w:rFonts w:ascii="Boxed Book" w:hAnsi="Boxed Book" w:eastAsia="Calibri" w:cs="Apple Chancery"/>
+        <w:rFonts w:ascii="Boxed Book" w:eastAsia="Calibri" w:hAnsi="Boxed Book" w:cs="Apple Chancery"/>
         <w:color w:val="44546A" w:themeColor="text2"/>
       </w:rPr>
       <w:t>D</w:t>
     </w:r>
     <w:r>
       <w:rPr>
-        <w:rFonts w:ascii="Boxed Book" w:hAnsi="Boxed Book" w:eastAsia="Calibri" w:cs="Apple Chancery"/>
+        <w:rFonts w:ascii="Boxed Book" w:eastAsia="Calibri" w:hAnsi="Boxed Book" w:cs="Apple Chancery"/>
         <w:color w:val="44546A" w:themeColor="text2"/>
       </w:rPr>
       <w:t>ocs</w:t>
@@ -5358,7 +5633,7 @@
     </w:r>
     <w:r>
       <w:rPr>
-        <w:rFonts w:ascii="Boxed Book" w:hAnsi="Boxed Book" w:eastAsia="Calibri" w:cs="Apple Chancery"/>
+        <w:rFonts w:ascii="Boxed Book" w:eastAsia="Calibri" w:hAnsi="Boxed Book" w:cs="Apple Chancery"/>
         <w:color w:val="44546A" w:themeColor="text2"/>
       </w:rPr>
       <w:t>com</w:t>
@@ -5392,7 +5667,7 @@
         <w:ind w:left="720" w:hanging="360"/>
       </w:pPr>
       <w:rPr>
-        <w:rFonts w:hint="default" w:ascii="Calibri" w:hAnsi="Calibri" w:cs="Calibri" w:eastAsiaTheme="minorHAnsi"/>
+        <w:rFonts w:ascii="Calibri" w:eastAsiaTheme="minorHAnsi" w:hAnsi="Calibri" w:cs="Calibri" w:hint="default"/>
       </w:rPr>
     </w:lvl>
     <w:lvl w:ilvl="1" w:tplc="34090003">
@@ -5404,7 +5679,7 @@
         <w:ind w:left="1440" w:hanging="360"/>
       </w:pPr>
       <w:rPr>
-        <w:rFonts w:hint="default" w:ascii="Courier New" w:hAnsi="Courier New" w:cs="Courier New"/>
+        <w:rFonts w:ascii="Courier New" w:hAnsi="Courier New" w:cs="Courier New" w:hint="default"/>
       </w:rPr>
     </w:lvl>
     <w:lvl w:ilvl="2" w:tplc="34090005" w:tentative="1">
@@ -5416,7 +5691,7 @@
         <w:ind w:left="2160" w:hanging="360"/>
       </w:pPr>
       <w:rPr>
-        <w:rFonts w:hint="default" w:ascii="Wingdings" w:hAnsi="Wingdings"/>
+        <w:rFonts w:ascii="Wingdings" w:hAnsi="Wingdings" w:hint="default"/>
       </w:rPr>
     </w:lvl>
     <w:lvl w:ilvl="3" w:tplc="34090001" w:tentative="1">
@@ -5428,7 +5703,7 @@
         <w:ind w:left="2880" w:hanging="360"/>
       </w:pPr>
       <w:rPr>
-        <w:rFonts w:hint="default" w:ascii="Symbol" w:hAnsi="Symbol"/>
+        <w:rFonts w:ascii="Symbol" w:hAnsi="Symbol" w:hint="default"/>
       </w:rPr>
     </w:lvl>
     <w:lvl w:ilvl="4" w:tplc="34090003" w:tentative="1">
@@ -5440,7 +5715,7 @@
         <w:ind w:left="3600" w:hanging="360"/>
       </w:pPr>
       <w:rPr>
-        <w:rFonts w:hint="default" w:ascii="Courier New" w:hAnsi="Courier New" w:cs="Courier New"/>
+        <w:rFonts w:ascii="Courier New" w:hAnsi="Courier New" w:cs="Courier New" w:hint="default"/>
       </w:rPr>
     </w:lvl>
     <w:lvl w:ilvl="5" w:tplc="34090005" w:tentative="1">
@@ -5452,7 +5727,7 @@
         <w:ind w:left="4320" w:hanging="360"/>
       </w:pPr>
       <w:rPr>
-        <w:rFonts w:hint="default" w:ascii="Wingdings" w:hAnsi="Wingdings"/>
+        <w:rFonts w:ascii="Wingdings" w:hAnsi="Wingdings" w:hint="default"/>
       </w:rPr>
     </w:lvl>
     <w:lvl w:ilvl="6" w:tplc="34090001" w:tentative="1">
@@ -5464,7 +5739,7 @@
         <w:ind w:left="5040" w:hanging="360"/>
       </w:pPr>
       <w:rPr>
-        <w:rFonts w:hint="default" w:ascii="Symbol" w:hAnsi="Symbol"/>
+        <w:rFonts w:ascii="Symbol" w:hAnsi="Symbol" w:hint="default"/>
       </w:rPr>
     </w:lvl>
     <w:lvl w:ilvl="7" w:tplc="34090003" w:tentative="1">
@@ -5476,7 +5751,7 @@
         <w:ind w:left="5760" w:hanging="360"/>
       </w:pPr>
       <w:rPr>
-        <w:rFonts w:hint="default" w:ascii="Courier New" w:hAnsi="Courier New" w:cs="Courier New"/>
+        <w:rFonts w:ascii="Courier New" w:hAnsi="Courier New" w:cs="Courier New" w:hint="default"/>
       </w:rPr>
     </w:lvl>
     <w:lvl w:ilvl="8" w:tplc="34090005" w:tentative="1">
@@ -5488,7 +5763,7 @@
         <w:ind w:left="6480" w:hanging="360"/>
       </w:pPr>
       <w:rPr>
-        <w:rFonts w:hint="default" w:ascii="Wingdings" w:hAnsi="Wingdings"/>
+        <w:rFonts w:ascii="Wingdings" w:hAnsi="Wingdings" w:hint="default"/>
       </w:rPr>
     </w:lvl>
   </w:abstractNum>
@@ -5505,7 +5780,7 @@
         <w:ind w:left="1080" w:hanging="360"/>
       </w:pPr>
       <w:rPr>
-        <w:rFonts w:hint="default" w:ascii="Symbol" w:hAnsi="Symbol"/>
+        <w:rFonts w:ascii="Symbol" w:hAnsi="Symbol" w:hint="default"/>
       </w:rPr>
     </w:lvl>
     <w:lvl w:ilvl="1" w:tplc="34090003" w:tentative="1">
@@ -5517,7 +5792,7 @@
         <w:ind w:left="1800" w:hanging="360"/>
       </w:pPr>
       <w:rPr>
-        <w:rFonts w:hint="default" w:ascii="Courier New" w:hAnsi="Courier New" w:cs="Courier New"/>
+        <w:rFonts w:ascii="Courier New" w:hAnsi="Courier New" w:cs="Courier New" w:hint="default"/>
       </w:rPr>
     </w:lvl>
     <w:lvl w:ilvl="2" w:tplc="34090005" w:tentative="1">
@@ -5529,7 +5804,7 @@
         <w:ind w:left="2520" w:hanging="360"/>
       </w:pPr>
       <w:rPr>
-        <w:rFonts w:hint="default" w:ascii="Wingdings" w:hAnsi="Wingdings"/>
+        <w:rFonts w:ascii="Wingdings" w:hAnsi="Wingdings" w:hint="default"/>
       </w:rPr>
     </w:lvl>
     <w:lvl w:ilvl="3" w:tplc="34090001" w:tentative="1">
@@ -5541,7 +5816,7 @@
         <w:ind w:left="3240" w:hanging="360"/>
       </w:pPr>
       <w:rPr>
-        <w:rFonts w:hint="default" w:ascii="Symbol" w:hAnsi="Symbol"/>
+        <w:rFonts w:ascii="Symbol" w:hAnsi="Symbol" w:hint="default"/>
       </w:rPr>
     </w:lvl>
     <w:lvl w:ilvl="4" w:tplc="34090003" w:tentative="1">
@@ -5553,7 +5828,7 @@
         <w:ind w:left="3960" w:hanging="360"/>
       </w:pPr>
       <w:rPr>
-        <w:rFonts w:hint="default" w:ascii="Courier New" w:hAnsi="Courier New" w:cs="Courier New"/>
+        <w:rFonts w:ascii="Courier New" w:hAnsi="Courier New" w:cs="Courier New" w:hint="default"/>
       </w:rPr>
     </w:lvl>
     <w:lvl w:ilvl="5" w:tplc="34090005" w:tentative="1">
@@ -5565,7 +5840,7 @@
         <w:ind w:left="4680" w:hanging="360"/>
       </w:pPr>
       <w:rPr>
-        <w:rFonts w:hint="default" w:ascii="Wingdings" w:hAnsi="Wingdings"/>
+        <w:rFonts w:ascii="Wingdings" w:hAnsi="Wingdings" w:hint="default"/>
       </w:rPr>
     </w:lvl>
     <w:lvl w:ilvl="6" w:tplc="34090001" w:tentative="1">
@@ -5577,7 +5852,7 @@
         <w:ind w:left="5400" w:hanging="360"/>
       </w:pPr>
       <w:rPr>
-        <w:rFonts w:hint="default" w:ascii="Symbol" w:hAnsi="Symbol"/>
+        <w:rFonts w:ascii="Symbol" w:hAnsi="Symbol" w:hint="default"/>
       </w:rPr>
     </w:lvl>
     <w:lvl w:ilvl="7" w:tplc="34090003" w:tentative="1">
@@ -5589,7 +5864,7 @@
         <w:ind w:left="6120" w:hanging="360"/>
       </w:pPr>
       <w:rPr>
-        <w:rFonts w:hint="default" w:ascii="Courier New" w:hAnsi="Courier New" w:cs="Courier New"/>
+        <w:rFonts w:ascii="Courier New" w:hAnsi="Courier New" w:cs="Courier New" w:hint="default"/>
       </w:rPr>
     </w:lvl>
     <w:lvl w:ilvl="8" w:tplc="34090005" w:tentative="1">
@@ -5601,7 +5876,7 @@
         <w:ind w:left="6840" w:hanging="360"/>
       </w:pPr>
       <w:rPr>
-        <w:rFonts w:hint="default" w:ascii="Wingdings" w:hAnsi="Wingdings"/>
+        <w:rFonts w:ascii="Wingdings" w:hAnsi="Wingdings" w:hint="default"/>
       </w:rPr>
     </w:lvl>
   </w:abstractNum>
@@ -5618,7 +5893,7 @@
         <w:ind w:left="720" w:hanging="360"/>
       </w:pPr>
       <w:rPr>
-        <w:rFonts w:hint="default" w:ascii="Symbol" w:hAnsi="Symbol"/>
+        <w:rFonts w:ascii="Symbol" w:hAnsi="Symbol" w:hint="default"/>
       </w:rPr>
     </w:lvl>
     <w:lvl w:ilvl="1" w:tplc="29DE7E98">
@@ -5630,7 +5905,7 @@
         <w:ind w:left="1440" w:hanging="360"/>
       </w:pPr>
       <w:rPr>
-        <w:rFonts w:hint="default" w:ascii="Courier New" w:hAnsi="Courier New"/>
+        <w:rFonts w:ascii="Courier New" w:hAnsi="Courier New" w:hint="default"/>
       </w:rPr>
     </w:lvl>
     <w:lvl w:ilvl="2" w:tplc="1C86BA08">
@@ -5642,7 +5917,7 @@
         <w:ind w:left="2160" w:hanging="360"/>
       </w:pPr>
       <w:rPr>
-        <w:rFonts w:hint="default" w:ascii="Wingdings" w:hAnsi="Wingdings"/>
+        <w:rFonts w:ascii="Wingdings" w:hAnsi="Wingdings" w:hint="default"/>
       </w:rPr>
     </w:lvl>
     <w:lvl w:ilvl="3" w:tplc="392E23EE">
@@ -5654,7 +5929,7 @@
         <w:ind w:left="2880" w:hanging="360"/>
       </w:pPr>
       <w:rPr>
-        <w:rFonts w:hint="default" w:ascii="Symbol" w:hAnsi="Symbol"/>
+        <w:rFonts w:ascii="Symbol" w:hAnsi="Symbol" w:hint="default"/>
       </w:rPr>
     </w:lvl>
     <w:lvl w:ilvl="4" w:tplc="EDD83DD0">
@@ -5666,7 +5941,7 @@
         <w:ind w:left="3600" w:hanging="360"/>
       </w:pPr>
       <w:rPr>
-        <w:rFonts w:hint="default" w:ascii="Courier New" w:hAnsi="Courier New"/>
+        <w:rFonts w:ascii="Courier New" w:hAnsi="Courier New" w:hint="default"/>
       </w:rPr>
     </w:lvl>
     <w:lvl w:ilvl="5" w:tplc="DF1A8AE0">
@@ -5678,7 +5953,7 @@
         <w:ind w:left="4320" w:hanging="360"/>
       </w:pPr>
       <w:rPr>
-        <w:rFonts w:hint="default" w:ascii="Wingdings" w:hAnsi="Wingdings"/>
+        <w:rFonts w:ascii="Wingdings" w:hAnsi="Wingdings" w:hint="default"/>
       </w:rPr>
     </w:lvl>
     <w:lvl w:ilvl="6" w:tplc="2C1C7E30">
@@ -5690,7 +5965,7 @@
         <w:ind w:left="5040" w:hanging="360"/>
       </w:pPr>
       <w:rPr>
-        <w:rFonts w:hint="default" w:ascii="Symbol" w:hAnsi="Symbol"/>
+        <w:rFonts w:ascii="Symbol" w:hAnsi="Symbol" w:hint="default"/>
       </w:rPr>
     </w:lvl>
     <w:lvl w:ilvl="7" w:tplc="7B76FC2C">
@@ -5702,7 +5977,7 @@
         <w:ind w:left="5760" w:hanging="360"/>
       </w:pPr>
       <w:rPr>
-        <w:rFonts w:hint="default" w:ascii="Courier New" w:hAnsi="Courier New"/>
+        <w:rFonts w:ascii="Courier New" w:hAnsi="Courier New" w:hint="default"/>
       </w:rPr>
     </w:lvl>
     <w:lvl w:ilvl="8" w:tplc="EF040736">
@@ -5714,7 +5989,7 @@
         <w:ind w:left="6480" w:hanging="360"/>
       </w:pPr>
       <w:rPr>
-        <w:rFonts w:hint="default" w:ascii="Wingdings" w:hAnsi="Wingdings"/>
+        <w:rFonts w:ascii="Wingdings" w:hAnsi="Wingdings" w:hint="default"/>
       </w:rPr>
     </w:lvl>
   </w:abstractNum>
@@ -5734,7 +6009,7 @@
         <w:ind w:left="720" w:hanging="360"/>
       </w:pPr>
       <w:rPr>
-        <w:rFonts w:hint="default" w:ascii="Symbol" w:hAnsi="Symbol"/>
+        <w:rFonts w:ascii="Symbol" w:hAnsi="Symbol" w:hint="default"/>
       </w:rPr>
     </w:lvl>
     <w:lvl w:ilvl="1" w:tplc="04090003">
@@ -5749,7 +6024,7 @@
         <w:ind w:left="1440" w:hanging="360"/>
       </w:pPr>
       <w:rPr>
-        <w:rFonts w:hint="default" w:ascii="Courier New" w:hAnsi="Courier New" w:cs="Arial"/>
+        <w:rFonts w:ascii="Courier New" w:hAnsi="Courier New" w:cs="Arial" w:hint="default"/>
       </w:rPr>
     </w:lvl>
     <w:lvl w:ilvl="2" w:tplc="04090005" w:tentative="1">
@@ -5764,7 +6039,7 @@
         <w:ind w:left="2160" w:hanging="360"/>
       </w:pPr>
       <w:rPr>
-        <w:rFonts w:hint="default" w:ascii="Wingdings" w:hAnsi="Wingdings"/>
+        <w:rFonts w:ascii="Wingdings" w:hAnsi="Wingdings" w:hint="default"/>
       </w:rPr>
     </w:lvl>
     <w:lvl w:ilvl="3" w:tplc="04090001" w:tentative="1">
@@ -5779,7 +6054,7 @@
         <w:ind w:left="2880" w:hanging="360"/>
       </w:pPr>
       <w:rPr>
-        <w:rFonts w:hint="default" w:ascii="Symbol" w:hAnsi="Symbol"/>
+        <w:rFonts w:ascii="Symbol" w:hAnsi="Symbol" w:hint="default"/>
       </w:rPr>
     </w:lvl>
     <w:lvl w:ilvl="4" w:tplc="04090003" w:tentative="1">
@@ -5794,7 +6069,7 @@
         <w:ind w:left="3600" w:hanging="360"/>
       </w:pPr>
       <w:rPr>
-        <w:rFonts w:hint="default" w:ascii="Courier New" w:hAnsi="Courier New" w:cs="Arial"/>
+        <w:rFonts w:ascii="Courier New" w:hAnsi="Courier New" w:cs="Arial" w:hint="default"/>
       </w:rPr>
     </w:lvl>
     <w:lvl w:ilvl="5" w:tplc="04090005" w:tentative="1">
@@ -5809,7 +6084,7 @@
         <w:ind w:left="4320" w:hanging="360"/>
       </w:pPr>
       <w:rPr>
-        <w:rFonts w:hint="default" w:ascii="Wingdings" w:hAnsi="Wingdings"/>
+        <w:rFonts w:ascii="Wingdings" w:hAnsi="Wingdings" w:hint="default"/>
       </w:rPr>
     </w:lvl>
     <w:lvl w:ilvl="6" w:tplc="04090001" w:tentative="1">
@@ -5824,7 +6099,7 @@
         <w:ind w:left="5040" w:hanging="360"/>
       </w:pPr>
       <w:rPr>
-        <w:rFonts w:hint="default" w:ascii="Symbol" w:hAnsi="Symbol"/>
+        <w:rFonts w:ascii="Symbol" w:hAnsi="Symbol" w:hint="default"/>
       </w:rPr>
     </w:lvl>
     <w:lvl w:ilvl="7" w:tplc="04090003" w:tentative="1">
@@ -5839,7 +6114,7 @@
         <w:ind w:left="5760" w:hanging="360"/>
       </w:pPr>
       <w:rPr>
-        <w:rFonts w:hint="default" w:ascii="Courier New" w:hAnsi="Courier New" w:cs="Arial"/>
+        <w:rFonts w:ascii="Courier New" w:hAnsi="Courier New" w:cs="Arial" w:hint="default"/>
       </w:rPr>
     </w:lvl>
     <w:lvl w:ilvl="8" w:tplc="04090005" w:tentative="1">
@@ -5854,7 +6129,7 @@
         <w:ind w:left="6480" w:hanging="360"/>
       </w:pPr>
       <w:rPr>
-        <w:rFonts w:hint="default" w:ascii="Wingdings" w:hAnsi="Wingdings"/>
+        <w:rFonts w:ascii="Wingdings" w:hAnsi="Wingdings" w:hint="default"/>
       </w:rPr>
     </w:lvl>
   </w:abstractNum>
@@ -5871,7 +6146,7 @@
         <w:ind w:left="720" w:hanging="360"/>
       </w:pPr>
       <w:rPr>
-        <w:rFonts w:hint="default" w:ascii="Symbol" w:hAnsi="Symbol"/>
+        <w:rFonts w:ascii="Symbol" w:hAnsi="Symbol" w:hint="default"/>
       </w:rPr>
     </w:lvl>
     <w:lvl w:ilvl="1" w:tplc="170EF586">
@@ -5883,7 +6158,7 @@
         <w:ind w:left="1440" w:hanging="360"/>
       </w:pPr>
       <w:rPr>
-        <w:rFonts w:hint="default" w:ascii="Courier New" w:hAnsi="Courier New"/>
+        <w:rFonts w:ascii="Courier New" w:hAnsi="Courier New" w:hint="default"/>
       </w:rPr>
     </w:lvl>
     <w:lvl w:ilvl="2" w:tplc="9EF6D82A">
@@ -5895,7 +6170,7 @@
         <w:ind w:left="2160" w:hanging="360"/>
       </w:pPr>
       <w:rPr>
-        <w:rFonts w:hint="default" w:ascii="Wingdings" w:hAnsi="Wingdings"/>
+        <w:rFonts w:ascii="Wingdings" w:hAnsi="Wingdings" w:hint="default"/>
       </w:rPr>
     </w:lvl>
     <w:lvl w:ilvl="3" w:tplc="50B6A7BA">
@@ -5907,7 +6182,7 @@
         <w:ind w:left="2880" w:hanging="360"/>
       </w:pPr>
       <w:rPr>
-        <w:rFonts w:hint="default" w:ascii="Symbol" w:hAnsi="Symbol"/>
+        <w:rFonts w:ascii="Symbol" w:hAnsi="Symbol" w:hint="default"/>
       </w:rPr>
     </w:lvl>
     <w:lvl w:ilvl="4" w:tplc="FB6E327E">
@@ -5919,7 +6194,7 @@
         <w:ind w:left="3600" w:hanging="360"/>
       </w:pPr>
       <w:rPr>
-        <w:rFonts w:hint="default" w:ascii="Courier New" w:hAnsi="Courier New"/>
+        <w:rFonts w:ascii="Courier New" w:hAnsi="Courier New" w:hint="default"/>
       </w:rPr>
     </w:lvl>
     <w:lvl w:ilvl="5" w:tplc="9D90336A">
@@ -5931,7 +6206,7 @@
         <w:ind w:left="4320" w:hanging="360"/>
       </w:pPr>
       <w:rPr>
-        <w:rFonts w:hint="default" w:ascii="Wingdings" w:hAnsi="Wingdings"/>
+        <w:rFonts w:ascii="Wingdings" w:hAnsi="Wingdings" w:hint="default"/>
       </w:rPr>
     </w:lvl>
     <w:lvl w:ilvl="6" w:tplc="BFFE2E02">
@@ -5943,7 +6218,7 @@
         <w:ind w:left="5040" w:hanging="360"/>
       </w:pPr>
       <w:rPr>
-        <w:rFonts w:hint="default" w:ascii="Symbol" w:hAnsi="Symbol"/>
+        <w:rFonts w:ascii="Symbol" w:hAnsi="Symbol" w:hint="default"/>
       </w:rPr>
     </w:lvl>
     <w:lvl w:ilvl="7" w:tplc="55E0C43C">
@@ -5955,7 +6230,7 @@
         <w:ind w:left="5760" w:hanging="360"/>
       </w:pPr>
       <w:rPr>
-        <w:rFonts w:hint="default" w:ascii="Courier New" w:hAnsi="Courier New"/>
+        <w:rFonts w:ascii="Courier New" w:hAnsi="Courier New" w:hint="default"/>
       </w:rPr>
     </w:lvl>
     <w:lvl w:ilvl="8" w:tplc="DA08E492">
@@ -5967,7 +6242,7 @@
         <w:ind w:left="6480" w:hanging="360"/>
       </w:pPr>
       <w:rPr>
-        <w:rFonts w:hint="default" w:ascii="Wingdings" w:hAnsi="Wingdings"/>
+        <w:rFonts w:ascii="Wingdings" w:hAnsi="Wingdings" w:hint="default"/>
       </w:rPr>
     </w:lvl>
   </w:abstractNum>
@@ -5984,7 +6259,7 @@
         <w:ind w:left="1080" w:hanging="360"/>
       </w:pPr>
       <w:rPr>
-        <w:rFonts w:hint="default" w:ascii="Symbol" w:hAnsi="Symbol"/>
+        <w:rFonts w:ascii="Symbol" w:hAnsi="Symbol" w:hint="default"/>
       </w:rPr>
     </w:lvl>
     <w:lvl w:ilvl="1" w:tplc="34090003" w:tentative="1">
@@ -5996,7 +6271,7 @@
         <w:ind w:left="1800" w:hanging="360"/>
       </w:pPr>
       <w:rPr>
-        <w:rFonts w:hint="default" w:ascii="Courier New" w:hAnsi="Courier New" w:cs="Courier New"/>
+        <w:rFonts w:ascii="Courier New" w:hAnsi="Courier New" w:cs="Courier New" w:hint="default"/>
       </w:rPr>
     </w:lvl>
     <w:lvl w:ilvl="2" w:tplc="34090005" w:tentative="1">
@@ -6008,7 +6283,7 @@
         <w:ind w:left="2520" w:hanging="360"/>
       </w:pPr>
       <w:rPr>
-        <w:rFonts w:hint="default" w:ascii="Wingdings" w:hAnsi="Wingdings"/>
+        <w:rFonts w:ascii="Wingdings" w:hAnsi="Wingdings" w:hint="default"/>
       </w:rPr>
     </w:lvl>
     <w:lvl w:ilvl="3" w:tplc="34090001" w:tentative="1">
@@ -6020,7 +6295,7 @@
         <w:ind w:left="3240" w:hanging="360"/>
       </w:pPr>
       <w:rPr>
-        <w:rFonts w:hint="default" w:ascii="Symbol" w:hAnsi="Symbol"/>
+        <w:rFonts w:ascii="Symbol" w:hAnsi="Symbol" w:hint="default"/>
       </w:rPr>
     </w:lvl>
     <w:lvl w:ilvl="4" w:tplc="34090003" w:tentative="1">
@@ -6032,7 +6307,7 @@
         <w:ind w:left="3960" w:hanging="360"/>
       </w:pPr>
       <w:rPr>
-        <w:rFonts w:hint="default" w:ascii="Courier New" w:hAnsi="Courier New" w:cs="Courier New"/>
+        <w:rFonts w:ascii="Courier New" w:hAnsi="Courier New" w:cs="Courier New" w:hint="default"/>
       </w:rPr>
     </w:lvl>
     <w:lvl w:ilvl="5" w:tplc="34090005" w:tentative="1">
@@ -6044,7 +6319,7 @@
         <w:ind w:left="4680" w:hanging="360"/>
       </w:pPr>
       <w:rPr>
-        <w:rFonts w:hint="default" w:ascii="Wingdings" w:hAnsi="Wingdings"/>
+        <w:rFonts w:ascii="Wingdings" w:hAnsi="Wingdings" w:hint="default"/>
       </w:rPr>
     </w:lvl>
     <w:lvl w:ilvl="6" w:tplc="34090001" w:tentative="1">
@@ -6056,7 +6331,7 @@
         <w:ind w:left="5400" w:hanging="360"/>
       </w:pPr>
       <w:rPr>
-        <w:rFonts w:hint="default" w:ascii="Symbol" w:hAnsi="Symbol"/>
+        <w:rFonts w:ascii="Symbol" w:hAnsi="Symbol" w:hint="default"/>
       </w:rPr>
     </w:lvl>
     <w:lvl w:ilvl="7" w:tplc="34090003" w:tentative="1">
@@ -6068,7 +6343,7 @@
         <w:ind w:left="6120" w:hanging="360"/>
       </w:pPr>
       <w:rPr>
-        <w:rFonts w:hint="default" w:ascii="Courier New" w:hAnsi="Courier New" w:cs="Courier New"/>
+        <w:rFonts w:ascii="Courier New" w:hAnsi="Courier New" w:cs="Courier New" w:hint="default"/>
       </w:rPr>
     </w:lvl>
     <w:lvl w:ilvl="8" w:tplc="34090005" w:tentative="1">
@@ -6080,7 +6355,7 @@
         <w:ind w:left="6840" w:hanging="360"/>
       </w:pPr>
       <w:rPr>
-        <w:rFonts w:hint="default" w:ascii="Wingdings" w:hAnsi="Wingdings"/>
+        <w:rFonts w:ascii="Wingdings" w:hAnsi="Wingdings" w:hint="default"/>
       </w:rPr>
     </w:lvl>
   </w:abstractNum>
@@ -6097,7 +6372,7 @@
         <w:ind w:left="1080" w:hanging="360"/>
       </w:pPr>
       <w:rPr>
-        <w:rFonts w:hint="default" w:ascii="Symbol" w:hAnsi="Symbol"/>
+        <w:rFonts w:ascii="Symbol" w:hAnsi="Symbol" w:hint="default"/>
       </w:rPr>
     </w:lvl>
     <w:lvl w:ilvl="1" w:tplc="34090003" w:tentative="1">
@@ -6109,7 +6384,7 @@
         <w:ind w:left="1800" w:hanging="360"/>
       </w:pPr>
       <w:rPr>
-        <w:rFonts w:hint="default" w:ascii="Courier New" w:hAnsi="Courier New" w:cs="Courier New"/>
+        <w:rFonts w:ascii="Courier New" w:hAnsi="Courier New" w:cs="Courier New" w:hint="default"/>
       </w:rPr>
     </w:lvl>
     <w:lvl w:ilvl="2" w:tplc="34090005" w:tentative="1">
@@ -6121,7 +6396,7 @@
         <w:ind w:left="2520" w:hanging="360"/>
       </w:pPr>
       <w:rPr>
-        <w:rFonts w:hint="default" w:ascii="Wingdings" w:hAnsi="Wingdings"/>
+        <w:rFonts w:ascii="Wingdings" w:hAnsi="Wingdings" w:hint="default"/>
       </w:rPr>
     </w:lvl>
     <w:lvl w:ilvl="3" w:tplc="34090001" w:tentative="1">
@@ -6133,7 +6408,7 @@
         <w:ind w:left="3240" w:hanging="360"/>
       </w:pPr>
       <w:rPr>
-        <w:rFonts w:hint="default" w:ascii="Symbol" w:hAnsi="Symbol"/>
+        <w:rFonts w:ascii="Symbol" w:hAnsi="Symbol" w:hint="default"/>
       </w:rPr>
     </w:lvl>
     <w:lvl w:ilvl="4" w:tplc="34090003" w:tentative="1">
@@ -6145,7 +6420,7 @@
         <w:ind w:left="3960" w:hanging="360"/>
       </w:pPr>
       <w:rPr>
-        <w:rFonts w:hint="default" w:ascii="Courier New" w:hAnsi="Courier New" w:cs="Courier New"/>
+        <w:rFonts w:ascii="Courier New" w:hAnsi="Courier New" w:cs="Courier New" w:hint="default"/>
       </w:rPr>
     </w:lvl>
     <w:lvl w:ilvl="5" w:tplc="34090005" w:tentative="1">
@@ -6157,7 +6432,7 @@
         <w:ind w:left="4680" w:hanging="360"/>
       </w:pPr>
       <w:rPr>
-        <w:rFonts w:hint="default" w:ascii="Wingdings" w:hAnsi="Wingdings"/>
+        <w:rFonts w:ascii="Wingdings" w:hAnsi="Wingdings" w:hint="default"/>
       </w:rPr>
     </w:lvl>
     <w:lvl w:ilvl="6" w:tplc="34090001" w:tentative="1">
@@ -6169,7 +6444,7 @@
         <w:ind w:left="5400" w:hanging="360"/>
       </w:pPr>
       <w:rPr>
-        <w:rFonts w:hint="default" w:ascii="Symbol" w:hAnsi="Symbol"/>
+        <w:rFonts w:ascii="Symbol" w:hAnsi="Symbol" w:hint="default"/>
       </w:rPr>
     </w:lvl>
     <w:lvl w:ilvl="7" w:tplc="34090003" w:tentative="1">
@@ -6181,7 +6456,7 @@
         <w:ind w:left="6120" w:hanging="360"/>
       </w:pPr>
       <w:rPr>
-        <w:rFonts w:hint="default" w:ascii="Courier New" w:hAnsi="Courier New" w:cs="Courier New"/>
+        <w:rFonts w:ascii="Courier New" w:hAnsi="Courier New" w:cs="Courier New" w:hint="default"/>
       </w:rPr>
     </w:lvl>
     <w:lvl w:ilvl="8" w:tplc="34090005" w:tentative="1">
@@ -6193,7 +6468,7 @@
         <w:ind w:left="6840" w:hanging="360"/>
       </w:pPr>
       <w:rPr>
-        <w:rFonts w:hint="default" w:ascii="Wingdings" w:hAnsi="Wingdings"/>
+        <w:rFonts w:ascii="Wingdings" w:hAnsi="Wingdings" w:hint="default"/>
       </w:rPr>
     </w:lvl>
   </w:abstractNum>
@@ -6210,7 +6485,7 @@
         <w:ind w:left="1080" w:hanging="360"/>
       </w:pPr>
       <w:rPr>
-        <w:rFonts w:hint="default" w:ascii="Calibri" w:hAnsi="Calibri" w:cs="Calibri" w:eastAsiaTheme="minorHAnsi"/>
+        <w:rFonts w:ascii="Calibri" w:eastAsiaTheme="minorHAnsi" w:hAnsi="Calibri" w:cs="Calibri" w:hint="default"/>
       </w:rPr>
     </w:lvl>
     <w:lvl w:ilvl="1" w:tplc="FFFFFFFF" w:tentative="1">
@@ -6222,7 +6497,7 @@
         <w:ind w:left="1800" w:hanging="360"/>
       </w:pPr>
       <w:rPr>
-        <w:rFonts w:hint="default" w:ascii="Courier New" w:hAnsi="Courier New" w:cs="Courier New"/>
+        <w:rFonts w:ascii="Courier New" w:hAnsi="Courier New" w:cs="Courier New" w:hint="default"/>
       </w:rPr>
     </w:lvl>
     <w:lvl w:ilvl="2" w:tplc="FFFFFFFF" w:tentative="1">
@@ -6234,7 +6509,7 @@
         <w:ind w:left="2520" w:hanging="360"/>
       </w:pPr>
       <w:rPr>
-        <w:rFonts w:hint="default" w:ascii="Wingdings" w:hAnsi="Wingdings"/>
+        <w:rFonts w:ascii="Wingdings" w:hAnsi="Wingdings" w:hint="default"/>
       </w:rPr>
     </w:lvl>
     <w:lvl w:ilvl="3" w:tplc="FFFFFFFF" w:tentative="1">
@@ -6246,7 +6521,7 @@
         <w:ind w:left="3240" w:hanging="360"/>
       </w:pPr>
       <w:rPr>
-        <w:rFonts w:hint="default" w:ascii="Symbol" w:hAnsi="Symbol"/>
+        <w:rFonts w:ascii="Symbol" w:hAnsi="Symbol" w:hint="default"/>
       </w:rPr>
     </w:lvl>
     <w:lvl w:ilvl="4" w:tplc="FFFFFFFF" w:tentative="1">
@@ -6258,7 +6533,7 @@
         <w:ind w:left="3960" w:hanging="360"/>
       </w:pPr>
       <w:rPr>
-        <w:rFonts w:hint="default" w:ascii="Courier New" w:hAnsi="Courier New" w:cs="Courier New"/>
+        <w:rFonts w:ascii="Courier New" w:hAnsi="Courier New" w:cs="Courier New" w:hint="default"/>
       </w:rPr>
     </w:lvl>
     <w:lvl w:ilvl="5" w:tplc="FFFFFFFF" w:tentative="1">
@@ -6270,7 +6545,7 @@
         <w:ind w:left="4680" w:hanging="360"/>
       </w:pPr>
       <w:rPr>
-        <w:rFonts w:hint="default" w:ascii="Wingdings" w:hAnsi="Wingdings"/>
+        <w:rFonts w:ascii="Wingdings" w:hAnsi="Wingdings" w:hint="default"/>
       </w:rPr>
     </w:lvl>
     <w:lvl w:ilvl="6" w:tplc="FFFFFFFF" w:tentative="1">
@@ -6282,7 +6557,7 @@
         <w:ind w:left="5400" w:hanging="360"/>
       </w:pPr>
       <w:rPr>
-        <w:rFonts w:hint="default" w:ascii="Symbol" w:hAnsi="Symbol"/>
+        <w:rFonts w:ascii="Symbol" w:hAnsi="Symbol" w:hint="default"/>
       </w:rPr>
     </w:lvl>
     <w:lvl w:ilvl="7" w:tplc="FFFFFFFF" w:tentative="1">
@@ -6294,7 +6569,7 @@
         <w:ind w:left="6120" w:hanging="360"/>
       </w:pPr>
       <w:rPr>
-        <w:rFonts w:hint="default" w:ascii="Courier New" w:hAnsi="Courier New" w:cs="Courier New"/>
+        <w:rFonts w:ascii="Courier New" w:hAnsi="Courier New" w:cs="Courier New" w:hint="default"/>
       </w:rPr>
     </w:lvl>
     <w:lvl w:ilvl="8" w:tplc="FFFFFFFF" w:tentative="1">
@@ -6306,7 +6581,7 @@
         <w:ind w:left="6840" w:hanging="360"/>
       </w:pPr>
       <w:rPr>
-        <w:rFonts w:hint="default" w:ascii="Wingdings" w:hAnsi="Wingdings"/>
+        <w:rFonts w:ascii="Wingdings" w:hAnsi="Wingdings" w:hint="default"/>
       </w:rPr>
     </w:lvl>
   </w:abstractNum>
@@ -6326,7 +6601,7 @@
         <w:ind w:left="720" w:hanging="360"/>
       </w:pPr>
       <w:rPr>
-        <w:rFonts w:hint="default" w:ascii="Symbol" w:hAnsi="Symbol"/>
+        <w:rFonts w:ascii="Symbol" w:hAnsi="Symbol" w:hint="default"/>
       </w:rPr>
     </w:lvl>
     <w:lvl w:ilvl="1" w:tplc="04090003" w:tentative="1">
@@ -6341,7 +6616,7 @@
         <w:ind w:left="1440" w:hanging="360"/>
       </w:pPr>
       <w:rPr>
-        <w:rFonts w:hint="default" w:ascii="Courier New" w:hAnsi="Courier New" w:cs="Courier New"/>
+        <w:rFonts w:ascii="Courier New" w:hAnsi="Courier New" w:cs="Courier New" w:hint="default"/>
       </w:rPr>
     </w:lvl>
     <w:lvl w:ilvl="2" w:tplc="04090005" w:tentative="1">
@@ -6356,7 +6631,7 @@
         <w:ind w:left="2160" w:hanging="360"/>
       </w:pPr>
       <w:rPr>
-        <w:rFonts w:hint="default" w:ascii="Wingdings" w:hAnsi="Wingdings"/>
+        <w:rFonts w:ascii="Wingdings" w:hAnsi="Wingdings" w:hint="default"/>
       </w:rPr>
     </w:lvl>
     <w:lvl w:ilvl="3" w:tplc="04090001" w:tentative="1">
@@ -6371,7 +6646,7 @@
         <w:ind w:left="2880" w:hanging="360"/>
       </w:pPr>
       <w:rPr>
-        <w:rFonts w:hint="default" w:ascii="Symbol" w:hAnsi="Symbol"/>
+        <w:rFonts w:ascii="Symbol" w:hAnsi="Symbol" w:hint="default"/>
       </w:rPr>
     </w:lvl>
     <w:lvl w:ilvl="4" w:tplc="04090003" w:tentative="1">
@@ -6386,7 +6661,7 @@
         <w:ind w:left="3600" w:hanging="360"/>
       </w:pPr>
       <w:rPr>
-        <w:rFonts w:hint="default" w:ascii="Courier New" w:hAnsi="Courier New" w:cs="Courier New"/>
+        <w:rFonts w:ascii="Courier New" w:hAnsi="Courier New" w:cs="Courier New" w:hint="default"/>
       </w:rPr>
     </w:lvl>
     <w:lvl w:ilvl="5" w:tplc="04090005" w:tentative="1">
@@ -6401,7 +6676,7 @@
         <w:ind w:left="4320" w:hanging="360"/>
       </w:pPr>
       <w:rPr>
-        <w:rFonts w:hint="default" w:ascii="Wingdings" w:hAnsi="Wingdings"/>
+        <w:rFonts w:ascii="Wingdings" w:hAnsi="Wingdings" w:hint="default"/>
       </w:rPr>
     </w:lvl>
     <w:lvl w:ilvl="6" w:tplc="04090001" w:tentative="1">
@@ -6416,7 +6691,7 @@
         <w:ind w:left="5040" w:hanging="360"/>
       </w:pPr>
       <w:rPr>
-        <w:rFonts w:hint="default" w:ascii="Symbol" w:hAnsi="Symbol"/>
+        <w:rFonts w:ascii="Symbol" w:hAnsi="Symbol" w:hint="default"/>
       </w:rPr>
     </w:lvl>
     <w:lvl w:ilvl="7" w:tplc="04090003" w:tentative="1">
@@ -6431,7 +6706,7 @@
         <w:ind w:left="5760" w:hanging="360"/>
       </w:pPr>
       <w:rPr>
-        <w:rFonts w:hint="default" w:ascii="Courier New" w:hAnsi="Courier New" w:cs="Courier New"/>
+        <w:rFonts w:ascii="Courier New" w:hAnsi="Courier New" w:cs="Courier New" w:hint="default"/>
       </w:rPr>
     </w:lvl>
     <w:lvl w:ilvl="8" w:tplc="04090005" w:tentative="1">
@@ -6446,7 +6721,7 @@
         <w:ind w:left="6480" w:hanging="360"/>
       </w:pPr>
       <w:rPr>
-        <w:rFonts w:hint="default" w:ascii="Wingdings" w:hAnsi="Wingdings"/>
+        <w:rFonts w:ascii="Wingdings" w:hAnsi="Wingdings" w:hint="default"/>
       </w:rPr>
     </w:lvl>
   </w:abstractNum>
@@ -6463,7 +6738,7 @@
         <w:ind w:left="1080" w:hanging="360"/>
       </w:pPr>
       <w:rPr>
-        <w:rFonts w:hint="default" w:ascii="Symbol" w:hAnsi="Symbol"/>
+        <w:rFonts w:ascii="Symbol" w:hAnsi="Symbol" w:hint="default"/>
       </w:rPr>
     </w:lvl>
     <w:lvl w:ilvl="1" w:tplc="34090003" w:tentative="1">
@@ -6475,7 +6750,7 @@
         <w:ind w:left="1800" w:hanging="360"/>
       </w:pPr>
       <w:rPr>
-        <w:rFonts w:hint="default" w:ascii="Courier New" w:hAnsi="Courier New" w:cs="Courier New"/>
+        <w:rFonts w:ascii="Courier New" w:hAnsi="Courier New" w:cs="Courier New" w:hint="default"/>
       </w:rPr>
     </w:lvl>
     <w:lvl w:ilvl="2" w:tplc="34090005" w:tentative="1">
@@ -6487,7 +6762,7 @@
         <w:ind w:left="2520" w:hanging="360"/>
       </w:pPr>
       <w:rPr>
-        <w:rFonts w:hint="default" w:ascii="Wingdings" w:hAnsi="Wingdings"/>
+        <w:rFonts w:ascii="Wingdings" w:hAnsi="Wingdings" w:hint="default"/>
       </w:rPr>
     </w:lvl>
     <w:lvl w:ilvl="3" w:tplc="34090001" w:tentative="1">
@@ -6499,7 +6774,7 @@
         <w:ind w:left="3240" w:hanging="360"/>
       </w:pPr>
       <w:rPr>
-        <w:rFonts w:hint="default" w:ascii="Symbol" w:hAnsi="Symbol"/>
+        <w:rFonts w:ascii="Symbol" w:hAnsi="Symbol" w:hint="default"/>
       </w:rPr>
     </w:lvl>
     <w:lvl w:ilvl="4" w:tplc="34090003" w:tentative="1">
@@ -6511,7 +6786,7 @@
         <w:ind w:left="3960" w:hanging="360"/>
       </w:pPr>
       <w:rPr>
-        <w:rFonts w:hint="default" w:ascii="Courier New" w:hAnsi="Courier New" w:cs="Courier New"/>
+        <w:rFonts w:ascii="Courier New" w:hAnsi="Courier New" w:cs="Courier New" w:hint="default"/>
       </w:rPr>
     </w:lvl>
     <w:lvl w:ilvl="5" w:tplc="34090005" w:tentative="1">
@@ -6523,7 +6798,7 @@
         <w:ind w:left="4680" w:hanging="360"/>
       </w:pPr>
       <w:rPr>
-        <w:rFonts w:hint="default" w:ascii="Wingdings" w:hAnsi="Wingdings"/>
+        <w:rFonts w:ascii="Wingdings" w:hAnsi="Wingdings" w:hint="default"/>
       </w:rPr>
     </w:lvl>
     <w:lvl w:ilvl="6" w:tplc="34090001" w:tentative="1">
@@ -6535,7 +6810,7 @@
         <w:ind w:left="5400" w:hanging="360"/>
       </w:pPr>
       <w:rPr>
-        <w:rFonts w:hint="default" w:ascii="Symbol" w:hAnsi="Symbol"/>
+        <w:rFonts w:ascii="Symbol" w:hAnsi="Symbol" w:hint="default"/>
       </w:rPr>
     </w:lvl>
     <w:lvl w:ilvl="7" w:tplc="34090003" w:tentative="1">
@@ -6547,7 +6822,7 @@
         <w:ind w:left="6120" w:hanging="360"/>
       </w:pPr>
       <w:rPr>
-        <w:rFonts w:hint="default" w:ascii="Courier New" w:hAnsi="Courier New" w:cs="Courier New"/>
+        <w:rFonts w:ascii="Courier New" w:hAnsi="Courier New" w:cs="Courier New" w:hint="default"/>
       </w:rPr>
     </w:lvl>
     <w:lvl w:ilvl="8" w:tplc="34090005" w:tentative="1">
@@ -6559,7 +6834,7 @@
         <w:ind w:left="6840" w:hanging="360"/>
       </w:pPr>
       <w:rPr>
-        <w:rFonts w:hint="default" w:ascii="Wingdings" w:hAnsi="Wingdings"/>
+        <w:rFonts w:ascii="Wingdings" w:hAnsi="Wingdings" w:hint="default"/>
       </w:rPr>
     </w:lvl>
   </w:abstractNum>
@@ -6576,7 +6851,7 @@
         <w:ind w:left="720" w:hanging="360"/>
       </w:pPr>
       <w:rPr>
-        <w:rFonts w:hint="default" w:ascii="Times New Roman" w:hAnsi="Times New Roman" w:eastAsia="Times New Roman" w:cs="Times New Roman"/>
+        <w:rFonts w:ascii="Times New Roman" w:eastAsia="Times New Roman" w:hAnsi="Times New Roman" w:cs="Times New Roman" w:hint="default"/>
       </w:rPr>
     </w:lvl>
     <w:lvl w:ilvl="1" w:tplc="08090003" w:tentative="1">
@@ -6588,7 +6863,7 @@
         <w:ind w:left="1440" w:hanging="360"/>
       </w:pPr>
       <w:rPr>
-        <w:rFonts w:hint="default" w:ascii="Courier New" w:hAnsi="Courier New" w:cs="Courier New"/>
+        <w:rFonts w:ascii="Courier New" w:hAnsi="Courier New" w:cs="Courier New" w:hint="default"/>
       </w:rPr>
     </w:lvl>
     <w:lvl w:ilvl="2" w:tplc="08090005" w:tentative="1">
@@ -6600,7 +6875,7 @@
         <w:ind w:left="2160" w:hanging="360"/>
       </w:pPr>
       <w:rPr>
-        <w:rFonts w:hint="default" w:ascii="Wingdings" w:hAnsi="Wingdings"/>
+        <w:rFonts w:ascii="Wingdings" w:hAnsi="Wingdings" w:hint="default"/>
       </w:rPr>
     </w:lvl>
     <w:lvl w:ilvl="3" w:tplc="08090001" w:tentative="1">
@@ -6612,7 +6887,7 @@
         <w:ind w:left="2880" w:hanging="360"/>
       </w:pPr>
       <w:rPr>
-        <w:rFonts w:hint="default" w:ascii="Symbol" w:hAnsi="Symbol"/>
+        <w:rFonts w:ascii="Symbol" w:hAnsi="Symbol" w:hint="default"/>
       </w:rPr>
     </w:lvl>
     <w:lvl w:ilvl="4" w:tplc="08090003" w:tentative="1">
@@ -6624,7 +6899,7 @@
         <w:ind w:left="3600" w:hanging="360"/>
       </w:pPr>
       <w:rPr>
-        <w:rFonts w:hint="default" w:ascii="Courier New" w:hAnsi="Courier New" w:cs="Courier New"/>
+        <w:rFonts w:ascii="Courier New" w:hAnsi="Courier New" w:cs="Courier New" w:hint="default"/>
       </w:rPr>
     </w:lvl>
     <w:lvl w:ilvl="5" w:tplc="08090005" w:tentative="1">
@@ -6636,7 +6911,7 @@
         <w:ind w:left="4320" w:hanging="360"/>
       </w:pPr>
       <w:rPr>
-        <w:rFonts w:hint="default" w:ascii="Wingdings" w:hAnsi="Wingdings"/>
+        <w:rFonts w:ascii="Wingdings" w:hAnsi="Wingdings" w:hint="default"/>
       </w:rPr>
     </w:lvl>
     <w:lvl w:ilvl="6" w:tplc="08090001" w:tentative="1">
@@ -6648,7 +6923,7 @@
         <w:ind w:left="5040" w:hanging="360"/>
       </w:pPr>
       <w:rPr>
-        <w:rFonts w:hint="default" w:ascii="Symbol" w:hAnsi="Symbol"/>
+        <w:rFonts w:ascii="Symbol" w:hAnsi="Symbol" w:hint="default"/>
       </w:rPr>
     </w:lvl>
     <w:lvl w:ilvl="7" w:tplc="08090003" w:tentative="1">
@@ -6660,7 +6935,7 @@
         <w:ind w:left="5760" w:hanging="360"/>
       </w:pPr>
       <w:rPr>
-        <w:rFonts w:hint="default" w:ascii="Courier New" w:hAnsi="Courier New" w:cs="Courier New"/>
+        <w:rFonts w:ascii="Courier New" w:hAnsi="Courier New" w:cs="Courier New" w:hint="default"/>
       </w:rPr>
     </w:lvl>
     <w:lvl w:ilvl="8" w:tplc="08090005" w:tentative="1">
@@ -6672,7 +6947,7 @@
         <w:ind w:left="6480" w:hanging="360"/>
       </w:pPr>
       <w:rPr>
-        <w:rFonts w:hint="default" w:ascii="Wingdings" w:hAnsi="Wingdings"/>
+        <w:rFonts w:ascii="Wingdings" w:hAnsi="Wingdings" w:hint="default"/>
       </w:rPr>
     </w:lvl>
   </w:abstractNum>
@@ -6689,7 +6964,7 @@
         <w:ind w:left="1080" w:hanging="360"/>
       </w:pPr>
       <w:rPr>
-        <w:rFonts w:hint="default" w:ascii="Calibri" w:hAnsi="Calibri" w:cs="Calibri" w:eastAsiaTheme="minorHAnsi"/>
+        <w:rFonts w:ascii="Calibri" w:eastAsiaTheme="minorHAnsi" w:hAnsi="Calibri" w:cs="Calibri" w:hint="default"/>
       </w:rPr>
     </w:lvl>
     <w:lvl w:ilvl="1" w:tplc="34090003" w:tentative="1">
@@ -6701,7 +6976,7 @@
         <w:ind w:left="1800" w:hanging="360"/>
       </w:pPr>
       <w:rPr>
-        <w:rFonts w:hint="default" w:ascii="Courier New" w:hAnsi="Courier New" w:cs="Courier New"/>
+        <w:rFonts w:ascii="Courier New" w:hAnsi="Courier New" w:cs="Courier New" w:hint="default"/>
       </w:rPr>
     </w:lvl>
     <w:lvl w:ilvl="2" w:tplc="34090005" w:tentative="1">
@@ -6713,7 +6988,7 @@
         <w:ind w:left="2520" w:hanging="360"/>
       </w:pPr>
       <w:rPr>
-        <w:rFonts w:hint="default" w:ascii="Wingdings" w:hAnsi="Wingdings"/>
+        <w:rFonts w:ascii="Wingdings" w:hAnsi="Wingdings" w:hint="default"/>
       </w:rPr>
     </w:lvl>
     <w:lvl w:ilvl="3" w:tplc="34090001" w:tentative="1">
@@ -6725,7 +7000,7 @@
         <w:ind w:left="3240" w:hanging="360"/>
       </w:pPr>
       <w:rPr>
-        <w:rFonts w:hint="default" w:ascii="Symbol" w:hAnsi="Symbol"/>
+        <w:rFonts w:ascii="Symbol" w:hAnsi="Symbol" w:hint="default"/>
       </w:rPr>
     </w:lvl>
     <w:lvl w:ilvl="4" w:tplc="34090003" w:tentative="1">
@@ -6737,7 +7012,7 @@
         <w:ind w:left="3960" w:hanging="360"/>
       </w:pPr>
       <w:rPr>
-        <w:rFonts w:hint="default" w:ascii="Courier New" w:hAnsi="Courier New" w:cs="Courier New"/>
+        <w:rFonts w:ascii="Courier New" w:hAnsi="Courier New" w:cs="Courier New" w:hint="default"/>
       </w:rPr>
     </w:lvl>
     <w:lvl w:ilvl="5" w:tplc="34090005" w:tentative="1">
@@ -6749,7 +7024,7 @@
         <w:ind w:left="4680" w:hanging="360"/>
       </w:pPr>
       <w:rPr>
-        <w:rFonts w:hint="default" w:ascii="Wingdings" w:hAnsi="Wingdings"/>
+        <w:rFonts w:ascii="Wingdings" w:hAnsi="Wingdings" w:hint="default"/>
       </w:rPr>
     </w:lvl>
     <w:lvl w:ilvl="6" w:tplc="34090001" w:tentative="1">
@@ -6761,7 +7036,7 @@
         <w:ind w:left="5400" w:hanging="360"/>
       </w:pPr>
       <w:rPr>
-        <w:rFonts w:hint="default" w:ascii="Symbol" w:hAnsi="Symbol"/>
+        <w:rFonts w:ascii="Symbol" w:hAnsi="Symbol" w:hint="default"/>
       </w:rPr>
     </w:lvl>
     <w:lvl w:ilvl="7" w:tplc="34090003" w:tentative="1">
@@ -6773,7 +7048,7 @@
         <w:ind w:left="6120" w:hanging="360"/>
       </w:pPr>
       <w:rPr>
-        <w:rFonts w:hint="default" w:ascii="Courier New" w:hAnsi="Courier New" w:cs="Courier New"/>
+        <w:rFonts w:ascii="Courier New" w:hAnsi="Courier New" w:cs="Courier New" w:hint="default"/>
       </w:rPr>
     </w:lvl>
     <w:lvl w:ilvl="8" w:tplc="34090005" w:tentative="1">
@@ -6785,7 +7060,7 @@
         <w:ind w:left="6840" w:hanging="360"/>
       </w:pPr>
       <w:rPr>
-        <w:rFonts w:hint="default" w:ascii="Wingdings" w:hAnsi="Wingdings"/>
+        <w:rFonts w:ascii="Wingdings" w:hAnsi="Wingdings" w:hint="default"/>
       </w:rPr>
     </w:lvl>
   </w:abstractNum>
@@ -6973,7 +7248,7 @@
         <w:ind w:left="720" w:hanging="360"/>
       </w:pPr>
       <w:rPr>
-        <w:rFonts w:hint="default" w:ascii="Times New Roman" w:hAnsi="Times New Roman" w:eastAsia="Times New Roman" w:cs="Times New Roman"/>
+        <w:rFonts w:ascii="Times New Roman" w:eastAsia="Times New Roman" w:hAnsi="Times New Roman" w:cs="Times New Roman" w:hint="default"/>
       </w:rPr>
     </w:lvl>
     <w:lvl w:ilvl="1" w:tplc="08090003" w:tentative="1">
@@ -6985,7 +7260,7 @@
         <w:ind w:left="1440" w:hanging="360"/>
       </w:pPr>
       <w:rPr>
-        <w:rFonts w:hint="default" w:ascii="Courier New" w:hAnsi="Courier New" w:cs="Courier New"/>
+        <w:rFonts w:ascii="Courier New" w:hAnsi="Courier New" w:cs="Courier New" w:hint="default"/>
       </w:rPr>
     </w:lvl>
     <w:lvl w:ilvl="2" w:tplc="08090005" w:tentative="1">
@@ -6997,7 +7272,7 @@
         <w:ind w:left="2160" w:hanging="360"/>
       </w:pPr>
       <w:rPr>
-        <w:rFonts w:hint="default" w:ascii="Wingdings" w:hAnsi="Wingdings"/>
+        <w:rFonts w:ascii="Wingdings" w:hAnsi="Wingdings" w:hint="default"/>
       </w:rPr>
     </w:lvl>
     <w:lvl w:ilvl="3" w:tplc="08090001" w:tentative="1">
@@ -7009,7 +7284,7 @@
         <w:ind w:left="2880" w:hanging="360"/>
       </w:pPr>
       <w:rPr>
-        <w:rFonts w:hint="default" w:ascii="Symbol" w:hAnsi="Symbol"/>
+        <w:rFonts w:ascii="Symbol" w:hAnsi="Symbol" w:hint="default"/>
       </w:rPr>
     </w:lvl>
     <w:lvl w:ilvl="4" w:tplc="08090003" w:tentative="1">
@@ -7021,7 +7296,7 @@
         <w:ind w:left="3600" w:hanging="360"/>
       </w:pPr>
       <w:rPr>
-        <w:rFonts w:hint="default" w:ascii="Courier New" w:hAnsi="Courier New" w:cs="Courier New"/>
+        <w:rFonts w:ascii="Courier New" w:hAnsi="Courier New" w:cs="Courier New" w:hint="default"/>
       </w:rPr>
     </w:lvl>
     <w:lvl w:ilvl="5" w:tplc="08090005" w:tentative="1">
@@ -7033,7 +7308,7 @@
         <w:ind w:left="4320" w:hanging="360"/>
       </w:pPr>
       <w:rPr>
-        <w:rFonts w:hint="default" w:ascii="Wingdings" w:hAnsi="Wingdings"/>
+        <w:rFonts w:ascii="Wingdings" w:hAnsi="Wingdings" w:hint="default"/>
       </w:rPr>
     </w:lvl>
     <w:lvl w:ilvl="6" w:tplc="08090001" w:tentative="1">
@@ -7045,7 +7320,7 @@
         <w:ind w:left="5040" w:hanging="360"/>
       </w:pPr>
       <w:rPr>
-        <w:rFonts w:hint="default" w:ascii="Symbol" w:hAnsi="Symbol"/>
+        <w:rFonts w:ascii="Symbol" w:hAnsi="Symbol" w:hint="default"/>
       </w:rPr>
     </w:lvl>
     <w:lvl w:ilvl="7" w:tplc="08090003" w:tentative="1">
@@ -7057,7 +7332,7 @@
         <w:ind w:left="5760" w:hanging="360"/>
       </w:pPr>
       <w:rPr>
-        <w:rFonts w:hint="default" w:ascii="Courier New" w:hAnsi="Courier New" w:cs="Courier New"/>
+        <w:rFonts w:ascii="Courier New" w:hAnsi="Courier New" w:cs="Courier New" w:hint="default"/>
       </w:rPr>
     </w:lvl>
     <w:lvl w:ilvl="8" w:tplc="08090005" w:tentative="1">
@@ -7069,7 +7344,7 @@
         <w:ind w:left="6480" w:hanging="360"/>
       </w:pPr>
       <w:rPr>
-        <w:rFonts w:hint="default" w:ascii="Wingdings" w:hAnsi="Wingdings"/>
+        <w:rFonts w:ascii="Wingdings" w:hAnsi="Wingdings" w:hint="default"/>
       </w:rPr>
     </w:lvl>
   </w:abstractNum>
@@ -7086,7 +7361,7 @@
         <w:ind w:left="720" w:hanging="360"/>
       </w:pPr>
       <w:rPr>
-        <w:rFonts w:hint="default" w:ascii="Calibri" w:hAnsi="Calibri" w:cs="Calibri" w:eastAsiaTheme="minorHAnsi"/>
+        <w:rFonts w:ascii="Calibri" w:eastAsiaTheme="minorHAnsi" w:hAnsi="Calibri" w:cs="Calibri" w:hint="default"/>
       </w:rPr>
     </w:lvl>
     <w:lvl w:ilvl="1" w:tplc="34090003" w:tentative="1">
@@ -7098,7 +7373,7 @@
         <w:ind w:left="1440" w:hanging="360"/>
       </w:pPr>
       <w:rPr>
-        <w:rFonts w:hint="default" w:ascii="Courier New" w:hAnsi="Courier New" w:cs="Courier New"/>
+        <w:rFonts w:ascii="Courier New" w:hAnsi="Courier New" w:cs="Courier New" w:hint="default"/>
       </w:rPr>
     </w:lvl>
     <w:lvl w:ilvl="2" w:tplc="34090005" w:tentative="1">
@@ -7110,7 +7385,7 @@
         <w:ind w:left="2160" w:hanging="360"/>
       </w:pPr>
       <w:rPr>
-        <w:rFonts w:hint="default" w:ascii="Wingdings" w:hAnsi="Wingdings"/>
+        <w:rFonts w:ascii="Wingdings" w:hAnsi="Wingdings" w:hint="default"/>
       </w:rPr>
     </w:lvl>
     <w:lvl w:ilvl="3" w:tplc="34090001" w:tentative="1">
@@ -7122,7 +7397,7 @@
         <w:ind w:left="2880" w:hanging="360"/>
       </w:pPr>
       <w:rPr>
-        <w:rFonts w:hint="default" w:ascii="Symbol" w:hAnsi="Symbol"/>
+        <w:rFonts w:ascii="Symbol" w:hAnsi="Symbol" w:hint="default"/>
       </w:rPr>
     </w:lvl>
     <w:lvl w:ilvl="4" w:tplc="34090003" w:tentative="1">
@@ -7134,7 +7409,7 @@
         <w:ind w:left="3600" w:hanging="360"/>
       </w:pPr>
       <w:rPr>
-        <w:rFonts w:hint="default" w:ascii="Courier New" w:hAnsi="Courier New" w:cs="Courier New"/>
+        <w:rFonts w:ascii="Courier New" w:hAnsi="Courier New" w:cs="Courier New" w:hint="default"/>
       </w:rPr>
     </w:lvl>
     <w:lvl w:ilvl="5" w:tplc="34090005" w:tentative="1">
@@ -7146,7 +7421,7 @@
         <w:ind w:left="4320" w:hanging="360"/>
       </w:pPr>
       <w:rPr>
-        <w:rFonts w:hint="default" w:ascii="Wingdings" w:hAnsi="Wingdings"/>
+        <w:rFonts w:ascii="Wingdings" w:hAnsi="Wingdings" w:hint="default"/>
       </w:rPr>
     </w:lvl>
     <w:lvl w:ilvl="6" w:tplc="34090001" w:tentative="1">
@@ -7158,7 +7433,7 @@
         <w:ind w:left="5040" w:hanging="360"/>
       </w:pPr>
       <w:rPr>
-        <w:rFonts w:hint="default" w:ascii="Symbol" w:hAnsi="Symbol"/>
+        <w:rFonts w:ascii="Symbol" w:hAnsi="Symbol" w:hint="default"/>
       </w:rPr>
     </w:lvl>
     <w:lvl w:ilvl="7" w:tplc="34090003" w:tentative="1">
@@ -7170,7 +7445,7 @@
         <w:ind w:left="5760" w:hanging="360"/>
       </w:pPr>
       <w:rPr>
-        <w:rFonts w:hint="default" w:ascii="Courier New" w:hAnsi="Courier New" w:cs="Courier New"/>
+        <w:rFonts w:ascii="Courier New" w:hAnsi="Courier New" w:cs="Courier New" w:hint="default"/>
       </w:rPr>
     </w:lvl>
     <w:lvl w:ilvl="8" w:tplc="34090005" w:tentative="1">
@@ -7182,7 +7457,7 @@
         <w:ind w:left="6480" w:hanging="360"/>
       </w:pPr>
       <w:rPr>
-        <w:rFonts w:hint="default" w:ascii="Wingdings" w:hAnsi="Wingdings"/>
+        <w:rFonts w:ascii="Wingdings" w:hAnsi="Wingdings" w:hint="default"/>
       </w:rPr>
     </w:lvl>
   </w:abstractNum>
@@ -7288,7 +7563,7 @@
         <w:ind w:left="720" w:hanging="360"/>
       </w:pPr>
       <w:rPr>
-        <w:rFonts w:hint="default" w:ascii="Symbol" w:hAnsi="Symbol"/>
+        <w:rFonts w:ascii="Symbol" w:hAnsi="Symbol" w:hint="default"/>
       </w:rPr>
     </w:lvl>
     <w:lvl w:ilvl="1" w:tplc="04090003" w:tentative="1">
@@ -7303,7 +7578,7 @@
         <w:ind w:left="1440" w:hanging="360"/>
       </w:pPr>
       <w:rPr>
-        <w:rFonts w:hint="default" w:ascii="Courier New" w:hAnsi="Courier New" w:cs="Courier New"/>
+        <w:rFonts w:ascii="Courier New" w:hAnsi="Courier New" w:cs="Courier New" w:hint="default"/>
       </w:rPr>
     </w:lvl>
     <w:lvl w:ilvl="2" w:tplc="04090005" w:tentative="1">
@@ -7318,7 +7593,7 @@
         <w:ind w:left="2160" w:hanging="360"/>
       </w:pPr>
       <w:rPr>
-        <w:rFonts w:hint="default" w:ascii="Wingdings" w:hAnsi="Wingdings"/>
+        <w:rFonts w:ascii="Wingdings" w:hAnsi="Wingdings" w:hint="default"/>
       </w:rPr>
     </w:lvl>
     <w:lvl w:ilvl="3" w:tplc="04090001" w:tentative="1">
@@ -7333,7 +7608,7 @@
         <w:ind w:left="2880" w:hanging="360"/>
       </w:pPr>
       <w:rPr>
-        <w:rFonts w:hint="default" w:ascii="Symbol" w:hAnsi="Symbol"/>
+        <w:rFonts w:ascii="Symbol" w:hAnsi="Symbol" w:hint="default"/>
       </w:rPr>
     </w:lvl>
     <w:lvl w:ilvl="4" w:tplc="04090003" w:tentative="1">
@@ -7348,7 +7623,7 @@
         <w:ind w:left="3600" w:hanging="360"/>
       </w:pPr>
       <w:rPr>
-        <w:rFonts w:hint="default" w:ascii="Courier New" w:hAnsi="Courier New" w:cs="Courier New"/>
+        <w:rFonts w:ascii="Courier New" w:hAnsi="Courier New" w:cs="Courier New" w:hint="default"/>
       </w:rPr>
     </w:lvl>
     <w:lvl w:ilvl="5" w:tplc="04090005" w:tentative="1">
@@ -7363,7 +7638,7 @@
         <w:ind w:left="4320" w:hanging="360"/>
       </w:pPr>
       <w:rPr>
-        <w:rFonts w:hint="default" w:ascii="Wingdings" w:hAnsi="Wingdings"/>
+        <w:rFonts w:ascii="Wingdings" w:hAnsi="Wingdings" w:hint="default"/>
       </w:rPr>
     </w:lvl>
     <w:lvl w:ilvl="6" w:tplc="04090001" w:tentative="1">
@@ -7378,7 +7653,7 @@
         <w:ind w:left="5040" w:hanging="360"/>
       </w:pPr>
       <w:rPr>
-        <w:rFonts w:hint="default" w:ascii="Symbol" w:hAnsi="Symbol"/>
+        <w:rFonts w:ascii="Symbol" w:hAnsi="Symbol" w:hint="default"/>
       </w:rPr>
     </w:lvl>
     <w:lvl w:ilvl="7" w:tplc="04090003" w:tentative="1">
@@ -7393,7 +7668,7 @@
         <w:ind w:left="5760" w:hanging="360"/>
       </w:pPr>
       <w:rPr>
-        <w:rFonts w:hint="default" w:ascii="Courier New" w:hAnsi="Courier New" w:cs="Courier New"/>
+        <w:rFonts w:ascii="Courier New" w:hAnsi="Courier New" w:cs="Courier New" w:hint="default"/>
       </w:rPr>
     </w:lvl>
     <w:lvl w:ilvl="8" w:tplc="04090005" w:tentative="1">
@@ -7408,7 +7683,7 @@
         <w:ind w:left="6480" w:hanging="360"/>
       </w:pPr>
       <w:rPr>
-        <w:rFonts w:hint="default" w:ascii="Wingdings" w:hAnsi="Wingdings"/>
+        <w:rFonts w:ascii="Wingdings" w:hAnsi="Wingdings" w:hint="default"/>
       </w:rPr>
     </w:lvl>
   </w:abstractNum>
@@ -7428,7 +7703,7 @@
         <w:ind w:left="360" w:hanging="360"/>
       </w:pPr>
       <w:rPr>
-        <w:rFonts w:hint="default" w:ascii="Symbol" w:hAnsi="Symbol"/>
+        <w:rFonts w:ascii="Symbol" w:hAnsi="Symbol" w:hint="default"/>
       </w:rPr>
     </w:lvl>
     <w:lvl w:ilvl="1" w:tplc="04090003" w:tentative="1">
@@ -7443,7 +7718,7 @@
         <w:ind w:left="1080" w:hanging="360"/>
       </w:pPr>
       <w:rPr>
-        <w:rFonts w:hint="default" w:ascii="Courier New" w:hAnsi="Courier New" w:cs="Courier New"/>
+        <w:rFonts w:ascii="Courier New" w:hAnsi="Courier New" w:cs="Courier New" w:hint="default"/>
       </w:rPr>
     </w:lvl>
     <w:lvl w:ilvl="2" w:tplc="04090005" w:tentative="1">
@@ -7458,7 +7733,7 @@
         <w:ind w:left="1800" w:hanging="360"/>
       </w:pPr>
       <w:rPr>
-        <w:rFonts w:hint="default" w:ascii="Wingdings" w:hAnsi="Wingdings"/>
+        <w:rFonts w:ascii="Wingdings" w:hAnsi="Wingdings" w:hint="default"/>
       </w:rPr>
     </w:lvl>
     <w:lvl w:ilvl="3" w:tplc="04090001" w:tentative="1">
@@ -7473,7 +7748,7 @@
         <w:ind w:left="2520" w:hanging="360"/>
       </w:pPr>
       <w:rPr>
-        <w:rFonts w:hint="default" w:ascii="Symbol" w:hAnsi="Symbol"/>
+        <w:rFonts w:ascii="Symbol" w:hAnsi="Symbol" w:hint="default"/>
       </w:rPr>
     </w:lvl>
     <w:lvl w:ilvl="4" w:tplc="04090003" w:tentative="1">
@@ -7488,7 +7763,7 @@
         <w:ind w:left="3240" w:hanging="360"/>
       </w:pPr>
       <w:rPr>
-        <w:rFonts w:hint="default" w:ascii="Courier New" w:hAnsi="Courier New" w:cs="Courier New"/>
+        <w:rFonts w:ascii="Courier New" w:hAnsi="Courier New" w:cs="Courier New" w:hint="default"/>
       </w:rPr>
     </w:lvl>
     <w:lvl w:ilvl="5" w:tplc="04090005" w:tentative="1">
@@ -7503,7 +7778,7 @@
         <w:ind w:left="3960" w:hanging="360"/>
       </w:pPr>
       <w:rPr>
-        <w:rFonts w:hint="default" w:ascii="Wingdings" w:hAnsi="Wingdings"/>
+        <w:rFonts w:ascii="Wingdings" w:hAnsi="Wingdings" w:hint="default"/>
       </w:rPr>
     </w:lvl>
     <w:lvl w:ilvl="6" w:tplc="04090001" w:tentative="1">
@@ -7518,7 +7793,7 @@
         <w:ind w:left="4680" w:hanging="360"/>
       </w:pPr>
       <w:rPr>
-        <w:rFonts w:hint="default" w:ascii="Symbol" w:hAnsi="Symbol"/>
+        <w:rFonts w:ascii="Symbol" w:hAnsi="Symbol" w:hint="default"/>
       </w:rPr>
     </w:lvl>
     <w:lvl w:ilvl="7" w:tplc="04090003" w:tentative="1">
@@ -7533,7 +7808,7 @@
         <w:ind w:left="5400" w:hanging="360"/>
       </w:pPr>
       <w:rPr>
-        <w:rFonts w:hint="default" w:ascii="Courier New" w:hAnsi="Courier New" w:cs="Courier New"/>
+        <w:rFonts w:ascii="Courier New" w:hAnsi="Courier New" w:cs="Courier New" w:hint="default"/>
       </w:rPr>
     </w:lvl>
     <w:lvl w:ilvl="8" w:tplc="04090005" w:tentative="1">
@@ -7548,7 +7823,7 @@
         <w:ind w:left="6120" w:hanging="360"/>
       </w:pPr>
       <w:rPr>
-        <w:rFonts w:hint="default" w:ascii="Wingdings" w:hAnsi="Wingdings"/>
+        <w:rFonts w:ascii="Wingdings" w:hAnsi="Wingdings" w:hint="default"/>
       </w:rPr>
     </w:lvl>
   </w:abstractNum>
@@ -7650,7 +7925,7 @@
         <w:ind w:left="720" w:hanging="360"/>
       </w:pPr>
       <w:rPr>
-        <w:rFonts w:hint="default" w:ascii="Calibri" w:hAnsi="Calibri" w:cs="Calibri" w:eastAsiaTheme="minorHAnsi"/>
+        <w:rFonts w:ascii="Calibri" w:eastAsiaTheme="minorHAnsi" w:hAnsi="Calibri" w:cs="Calibri" w:hint="default"/>
       </w:rPr>
     </w:lvl>
     <w:lvl w:ilvl="1" w:tplc="34090003" w:tentative="1">
@@ -7662,7 +7937,7 @@
         <w:ind w:left="1440" w:hanging="360"/>
       </w:pPr>
       <w:rPr>
-        <w:rFonts w:hint="default" w:ascii="Courier New" w:hAnsi="Courier New" w:cs="Courier New"/>
+        <w:rFonts w:ascii="Courier New" w:hAnsi="Courier New" w:cs="Courier New" w:hint="default"/>
       </w:rPr>
     </w:lvl>
     <w:lvl w:ilvl="2" w:tplc="34090005" w:tentative="1">
@@ -7674,7 +7949,7 @@
         <w:ind w:left="2160" w:hanging="360"/>
       </w:pPr>
       <w:rPr>
-        <w:rFonts w:hint="default" w:ascii="Wingdings" w:hAnsi="Wingdings"/>
+        <w:rFonts w:ascii="Wingdings" w:hAnsi="Wingdings" w:hint="default"/>
       </w:rPr>
     </w:lvl>
     <w:lvl w:ilvl="3" w:tplc="34090001" w:tentative="1">
@@ -7686,7 +7961,7 @@
         <w:ind w:left="2880" w:hanging="360"/>
       </w:pPr>
       <w:rPr>
-        <w:rFonts w:hint="default" w:ascii="Symbol" w:hAnsi="Symbol"/>
+        <w:rFonts w:ascii="Symbol" w:hAnsi="Symbol" w:hint="default"/>
       </w:rPr>
     </w:lvl>
     <w:lvl w:ilvl="4" w:tplc="34090003" w:tentative="1">
@@ -7698,7 +7973,7 @@
         <w:ind w:left="3600" w:hanging="360"/>
       </w:pPr>
       <w:rPr>
-        <w:rFonts w:hint="default" w:ascii="Courier New" w:hAnsi="Courier New" w:cs="Courier New"/>
+        <w:rFonts w:ascii="Courier New" w:hAnsi="Courier New" w:cs="Courier New" w:hint="default"/>
       </w:rPr>
     </w:lvl>
     <w:lvl w:ilvl="5" w:tplc="34090005" w:tentative="1">
@@ -7710,7 +7985,7 @@
         <w:ind w:left="4320" w:hanging="360"/>
       </w:pPr>
       <w:rPr>
-        <w:rFonts w:hint="default" w:ascii="Wingdings" w:hAnsi="Wingdings"/>
+        <w:rFonts w:ascii="Wingdings" w:hAnsi="Wingdings" w:hint="default"/>
       </w:rPr>
     </w:lvl>
     <w:lvl w:ilvl="6" w:tplc="34090001" w:tentative="1">
@@ -7722,7 +7997,7 @@
         <w:ind w:left="5040" w:hanging="360"/>
       </w:pPr>
       <w:rPr>
-        <w:rFonts w:hint="default" w:ascii="Symbol" w:hAnsi="Symbol"/>
+        <w:rFonts w:ascii="Symbol" w:hAnsi="Symbol" w:hint="default"/>
       </w:rPr>
     </w:lvl>
     <w:lvl w:ilvl="7" w:tplc="34090003" w:tentative="1">
@@ -7734,7 +8009,7 @@
         <w:ind w:left="5760" w:hanging="360"/>
       </w:pPr>
       <w:rPr>
-        <w:rFonts w:hint="default" w:ascii="Courier New" w:hAnsi="Courier New" w:cs="Courier New"/>
+        <w:rFonts w:ascii="Courier New" w:hAnsi="Courier New" w:cs="Courier New" w:hint="default"/>
       </w:rPr>
     </w:lvl>
     <w:lvl w:ilvl="8" w:tplc="34090005" w:tentative="1">
@@ -7746,7 +8021,7 @@
         <w:ind w:left="6480" w:hanging="360"/>
       </w:pPr>
       <w:rPr>
-        <w:rFonts w:hint="default" w:ascii="Wingdings" w:hAnsi="Wingdings"/>
+        <w:rFonts w:ascii="Wingdings" w:hAnsi="Wingdings" w:hint="default"/>
       </w:rPr>
     </w:lvl>
   </w:abstractNum>
@@ -7763,7 +8038,7 @@
         <w:ind w:left="720" w:hanging="360"/>
       </w:pPr>
       <w:rPr>
-        <w:rFonts w:hint="default" w:ascii="Symbol" w:hAnsi="Symbol"/>
+        <w:rFonts w:ascii="Symbol" w:hAnsi="Symbol" w:hint="default"/>
       </w:rPr>
     </w:lvl>
     <w:lvl w:ilvl="1" w:tplc="238872BC">
@@ -7775,7 +8050,7 @@
         <w:ind w:left="1440" w:hanging="360"/>
       </w:pPr>
       <w:rPr>
-        <w:rFonts w:hint="default" w:ascii="Courier New" w:hAnsi="Courier New"/>
+        <w:rFonts w:ascii="Courier New" w:hAnsi="Courier New" w:hint="default"/>
       </w:rPr>
     </w:lvl>
     <w:lvl w:ilvl="2" w:tplc="2682C406">
@@ -7787,7 +8062,7 @@
         <w:ind w:left="2160" w:hanging="360"/>
       </w:pPr>
       <w:rPr>
-        <w:rFonts w:hint="default" w:ascii="Wingdings" w:hAnsi="Wingdings"/>
+        <w:rFonts w:ascii="Wingdings" w:hAnsi="Wingdings" w:hint="default"/>
       </w:rPr>
     </w:lvl>
     <w:lvl w:ilvl="3" w:tplc="8E9C7C16">
@@ -7799,7 +8074,7 @@
         <w:ind w:left="2880" w:hanging="360"/>
       </w:pPr>
       <w:rPr>
-        <w:rFonts w:hint="default" w:ascii="Symbol" w:hAnsi="Symbol"/>
+        <w:rFonts w:ascii="Symbol" w:hAnsi="Symbol" w:hint="default"/>
       </w:rPr>
     </w:lvl>
     <w:lvl w:ilvl="4" w:tplc="D7F8BFF8">
@@ -7811,7 +8086,7 @@
         <w:ind w:left="3600" w:hanging="360"/>
       </w:pPr>
       <w:rPr>
-        <w:rFonts w:hint="default" w:ascii="Courier New" w:hAnsi="Courier New"/>
+        <w:rFonts w:ascii="Courier New" w:hAnsi="Courier New" w:hint="default"/>
       </w:rPr>
     </w:lvl>
     <w:lvl w:ilvl="5" w:tplc="0A78D94A">
@@ -7823,7 +8098,7 @@
         <w:ind w:left="4320" w:hanging="360"/>
       </w:pPr>
       <w:rPr>
-        <w:rFonts w:hint="default" w:ascii="Wingdings" w:hAnsi="Wingdings"/>
+        <w:rFonts w:ascii="Wingdings" w:hAnsi="Wingdings" w:hint="default"/>
       </w:rPr>
     </w:lvl>
     <w:lvl w:ilvl="6" w:tplc="A6D490FA">
@@ -7835,7 +8110,7 @@
         <w:ind w:left="5040" w:hanging="360"/>
       </w:pPr>
       <w:rPr>
-        <w:rFonts w:hint="default" w:ascii="Symbol" w:hAnsi="Symbol"/>
+        <w:rFonts w:ascii="Symbol" w:hAnsi="Symbol" w:hint="default"/>
       </w:rPr>
     </w:lvl>
     <w:lvl w:ilvl="7" w:tplc="6A06FA9C">
@@ -7847,7 +8122,7 @@
         <w:ind w:left="5760" w:hanging="360"/>
       </w:pPr>
       <w:rPr>
-        <w:rFonts w:hint="default" w:ascii="Courier New" w:hAnsi="Courier New"/>
+        <w:rFonts w:ascii="Courier New" w:hAnsi="Courier New" w:hint="default"/>
       </w:rPr>
     </w:lvl>
     <w:lvl w:ilvl="8" w:tplc="D31EA1A6">
@@ -7859,7 +8134,7 @@
         <w:ind w:left="6480" w:hanging="360"/>
       </w:pPr>
       <w:rPr>
-        <w:rFonts w:hint="default" w:ascii="Wingdings" w:hAnsi="Wingdings"/>
+        <w:rFonts w:ascii="Wingdings" w:hAnsi="Wingdings" w:hint="default"/>
       </w:rPr>
     </w:lvl>
   </w:abstractNum>
@@ -7965,7 +8240,7 @@
         <w:ind w:left="720" w:hanging="360"/>
       </w:pPr>
       <w:rPr>
-        <w:rFonts w:hint="default" w:ascii="Times New Roman" w:hAnsi="Times New Roman" w:eastAsia="Times New Roman" w:cs="Times New Roman"/>
+        <w:rFonts w:ascii="Times New Roman" w:eastAsia="Times New Roman" w:hAnsi="Times New Roman" w:cs="Times New Roman" w:hint="default"/>
       </w:rPr>
     </w:lvl>
     <w:lvl w:ilvl="1" w:tplc="04090003" w:tentative="1">
@@ -7980,7 +8255,7 @@
         <w:ind w:left="1440" w:hanging="360"/>
       </w:pPr>
       <w:rPr>
-        <w:rFonts w:hint="default" w:ascii="Courier New" w:hAnsi="Courier New" w:cs="Courier New"/>
+        <w:rFonts w:ascii="Courier New" w:hAnsi="Courier New" w:cs="Courier New" w:hint="default"/>
       </w:rPr>
     </w:lvl>
     <w:lvl w:ilvl="2" w:tplc="04090005" w:tentative="1">
@@ -7995,7 +8270,7 @@
         <w:ind w:left="2160" w:hanging="360"/>
       </w:pPr>
       <w:rPr>
-        <w:rFonts w:hint="default" w:ascii="Wingdings" w:hAnsi="Wingdings"/>
+        <w:rFonts w:ascii="Wingdings" w:hAnsi="Wingdings" w:hint="default"/>
       </w:rPr>
     </w:lvl>
     <w:lvl w:ilvl="3" w:tplc="04090001" w:tentative="1">
@@ -8010,7 +8285,7 @@
         <w:ind w:left="2880" w:hanging="360"/>
       </w:pPr>
       <w:rPr>
-        <w:rFonts w:hint="default" w:ascii="Symbol" w:hAnsi="Symbol"/>
+        <w:rFonts w:ascii="Symbol" w:hAnsi="Symbol" w:hint="default"/>
       </w:rPr>
     </w:lvl>
     <w:lvl w:ilvl="4" w:tplc="04090003" w:tentative="1">
@@ -8025,7 +8300,7 @@
         <w:ind w:left="3600" w:hanging="360"/>
       </w:pPr>
       <w:rPr>
-        <w:rFonts w:hint="default" w:ascii="Courier New" w:hAnsi="Courier New" w:cs="Courier New"/>
+        <w:rFonts w:ascii="Courier New" w:hAnsi="Courier New" w:cs="Courier New" w:hint="default"/>
       </w:rPr>
     </w:lvl>
     <w:lvl w:ilvl="5" w:tplc="04090005" w:tentative="1">
@@ -8040,7 +8315,7 @@
         <w:ind w:left="4320" w:hanging="360"/>
       </w:pPr>
       <w:rPr>
-        <w:rFonts w:hint="default" w:ascii="Wingdings" w:hAnsi="Wingdings"/>
+        <w:rFonts w:ascii="Wingdings" w:hAnsi="Wingdings" w:hint="default"/>
       </w:rPr>
     </w:lvl>
     <w:lvl w:ilvl="6" w:tplc="04090001" w:tentative="1">
@@ -8055,7 +8330,7 @@
         <w:ind w:left="5040" w:hanging="360"/>
       </w:pPr>
       <w:rPr>
-        <w:rFonts w:hint="default" w:ascii="Symbol" w:hAnsi="Symbol"/>
+        <w:rFonts w:ascii="Symbol" w:hAnsi="Symbol" w:hint="default"/>
       </w:rPr>
     </w:lvl>
     <w:lvl w:ilvl="7" w:tplc="04090003" w:tentative="1">
@@ -8070,7 +8345,7 @@
         <w:ind w:left="5760" w:hanging="360"/>
       </w:pPr>
       <w:rPr>
-        <w:rFonts w:hint="default" w:ascii="Courier New" w:hAnsi="Courier New" w:cs="Courier New"/>
+        <w:rFonts w:ascii="Courier New" w:hAnsi="Courier New" w:cs="Courier New" w:hint="default"/>
       </w:rPr>
     </w:lvl>
     <w:lvl w:ilvl="8" w:tplc="04090005" w:tentative="1">
@@ -8085,7 +8360,7 @@
         <w:ind w:left="6480" w:hanging="360"/>
       </w:pPr>
       <w:rPr>
-        <w:rFonts w:hint="default" w:ascii="Wingdings" w:hAnsi="Wingdings"/>
+        <w:rFonts w:ascii="Wingdings" w:hAnsi="Wingdings" w:hint="default"/>
       </w:rPr>
     </w:lvl>
   </w:abstractNum>
@@ -8114,7 +8389,7 @@
           <w:ind w:left="360" w:hanging="360"/>
         </w:pPr>
         <w:rPr>
-          <w:rFonts w:hint="default" w:ascii="Symbol" w:hAnsi="Symbol"/>
+          <w:rFonts w:ascii="Symbol" w:hAnsi="Symbol" w:hint="default"/>
         </w:rPr>
       </w:lvl>
     </w:lvlOverride>
@@ -8162,7 +8437,7 @@
           <w:ind w:left="360" w:hanging="360"/>
         </w:pPr>
         <w:rPr>
-          <w:rFonts w:hint="default" w:ascii="Symbol" w:hAnsi="Symbol"/>
+          <w:rFonts w:ascii="Symbol" w:hAnsi="Symbol" w:hint="default"/>
         </w:rPr>
       </w:lvl>
     </w:lvlOverride>
@@ -8182,7 +8457,7 @@
           <w:ind w:left="360" w:hanging="360"/>
         </w:pPr>
         <w:rPr>
-          <w:rFonts w:hint="default" w:ascii="Symbol" w:hAnsi="Symbol"/>
+          <w:rFonts w:ascii="Symbol" w:hAnsi="Symbol" w:hint="default"/>
         </w:rPr>
       </w:lvl>
     </w:lvlOverride>
@@ -8221,11 +8496,11 @@
 </file>
 
 <file path=word/styles.xml><?xml version="1.0" encoding="utf-8"?>
-<w:styles xmlns:wp14="http://schemas.microsoft.com/office/word/2010/wordprocessingDrawing" xmlns:mc="http://schemas.openxmlformats.org/markup-compatibility/2006" xmlns:r="http://schemas.openxmlformats.org/officeDocument/2006/relationships" xmlns:w="http://schemas.openxmlformats.org/wordprocessingml/2006/main" xmlns:w14="http://schemas.microsoft.com/office/word/2010/wordml" xmlns:w15="http://schemas.microsoft.com/office/word/2012/wordml" xmlns:w16cex="http://schemas.microsoft.com/office/word/2018/wordml/cex" xmlns:w16cid="http://schemas.microsoft.com/office/word/2016/wordml/cid" xmlns:w16="http://schemas.microsoft.com/office/word/2018/wordml" xmlns:w16sdtdh="http://schemas.microsoft.com/office/word/2020/wordml/sdtdatahash" xmlns:w16se="http://schemas.microsoft.com/office/word/2015/wordml/symex" mc:Ignorable="w14 w15 w16se w16cid w16 w16cex w16sdtdh wp14">
+<w:styles xmlns:mc="http://schemas.openxmlformats.org/markup-compatibility/2006" xmlns:r="http://schemas.openxmlformats.org/officeDocument/2006/relationships" xmlns:w="http://schemas.openxmlformats.org/wordprocessingml/2006/main" xmlns:w14="http://schemas.microsoft.com/office/word/2010/wordml" xmlns:w15="http://schemas.microsoft.com/office/word/2012/wordml" xmlns:w16cex="http://schemas.microsoft.com/office/word/2018/wordml/cex" xmlns:w16cid="http://schemas.microsoft.com/office/word/2016/wordml/cid" xmlns:w16="http://schemas.microsoft.com/office/word/2018/wordml" xmlns:w16sdtdh="http://schemas.microsoft.com/office/word/2020/wordml/sdtdatahash" xmlns:w16se="http://schemas.microsoft.com/office/word/2015/wordml/symex" mc:Ignorable="w14 w15 w16se w16cid w16 w16cex w16sdtdh">
   <w:docDefaults>
     <w:rPrDefault>
       <w:rPr>
-        <w:rFonts w:asciiTheme="minorHAnsi" w:hAnsiTheme="minorHAnsi" w:eastAsiaTheme="minorHAnsi" w:cstheme="minorBidi"/>
+        <w:rFonts w:asciiTheme="minorHAnsi" w:eastAsiaTheme="minorHAnsi" w:hAnsiTheme="minorHAnsi" w:cstheme="minorBidi"/>
         <w:sz w:val="24"/>
         <w:szCs w:val="24"/>
         <w:lang w:val="en-US" w:eastAsia="en-US" w:bidi="ar-SA"/>
@@ -8236,14 +8511,14 @@
   <w:latentStyles w:defLockedState="0" w:defUIPriority="99" w:defSemiHidden="0" w:defUnhideWhenUsed="0" w:defQFormat="0" w:count="376">
     <w:lsdException w:name="Normal" w:uiPriority="0" w:qFormat="1"/>
     <w:lsdException w:name="heading 1" w:uiPriority="0" w:qFormat="1"/>
-    <w:lsdException w:name="heading 2" w:uiPriority="9" w:semiHidden="1" w:unhideWhenUsed="1" w:qFormat="1"/>
-    <w:lsdException w:name="heading 3" w:uiPriority="9" w:semiHidden="1" w:unhideWhenUsed="1" w:qFormat="1"/>
-    <w:lsdException w:name="heading 4" w:uiPriority="9" w:semiHidden="1" w:unhideWhenUsed="1" w:qFormat="1"/>
-    <w:lsdException w:name="heading 5" w:uiPriority="9" w:semiHidden="1" w:unhideWhenUsed="1" w:qFormat="1"/>
-    <w:lsdException w:name="heading 6" w:uiPriority="9" w:semiHidden="1" w:unhideWhenUsed="1" w:qFormat="1"/>
-    <w:lsdException w:name="heading 7" w:uiPriority="9" w:semiHidden="1" w:unhideWhenUsed="1" w:qFormat="1"/>
-    <w:lsdException w:name="heading 8" w:uiPriority="9" w:semiHidden="1" w:unhideWhenUsed="1" w:qFormat="1"/>
-    <w:lsdException w:name="heading 9" w:uiPriority="9" w:semiHidden="1" w:unhideWhenUsed="1" w:qFormat="1"/>
+    <w:lsdException w:name="heading 2" w:semiHidden="1" w:uiPriority="9" w:unhideWhenUsed="1" w:qFormat="1"/>
+    <w:lsdException w:name="heading 3" w:semiHidden="1" w:uiPriority="9" w:unhideWhenUsed="1" w:qFormat="1"/>
+    <w:lsdException w:name="heading 4" w:semiHidden="1" w:uiPriority="9" w:unhideWhenUsed="1" w:qFormat="1"/>
+    <w:lsdException w:name="heading 5" w:semiHidden="1" w:uiPriority="9" w:unhideWhenUsed="1" w:qFormat="1"/>
+    <w:lsdException w:name="heading 6" w:semiHidden="1" w:uiPriority="9" w:unhideWhenUsed="1" w:qFormat="1"/>
+    <w:lsdException w:name="heading 7" w:semiHidden="1" w:uiPriority="9" w:unhideWhenUsed="1" w:qFormat="1"/>
+    <w:lsdException w:name="heading 8" w:semiHidden="1" w:uiPriority="9" w:unhideWhenUsed="1" w:qFormat="1"/>
+    <w:lsdException w:name="heading 9" w:semiHidden="1" w:uiPriority="9" w:unhideWhenUsed="1" w:qFormat="1"/>
     <w:lsdException w:name="index 1" w:semiHidden="1" w:unhideWhenUsed="1"/>
     <w:lsdException w:name="index 2" w:semiHidden="1" w:unhideWhenUsed="1"/>
     <w:lsdException w:name="index 3" w:semiHidden="1" w:unhideWhenUsed="1"/>
@@ -8253,22 +8528,22 @@
     <w:lsdException w:name="index 7" w:semiHidden="1" w:unhideWhenUsed="1"/>
     <w:lsdException w:name="index 8" w:semiHidden="1" w:unhideWhenUsed="1"/>
     <w:lsdException w:name="index 9" w:semiHidden="1" w:unhideWhenUsed="1"/>
-    <w:lsdException w:name="toc 1" w:uiPriority="39" w:semiHidden="1" w:unhideWhenUsed="1"/>
-    <w:lsdException w:name="toc 2" w:uiPriority="39" w:semiHidden="1" w:unhideWhenUsed="1"/>
-    <w:lsdException w:name="toc 3" w:uiPriority="39" w:semiHidden="1" w:unhideWhenUsed="1"/>
-    <w:lsdException w:name="toc 4" w:uiPriority="39" w:semiHidden="1" w:unhideWhenUsed="1"/>
-    <w:lsdException w:name="toc 5" w:uiPriority="39" w:semiHidden="1" w:unhideWhenUsed="1"/>
-    <w:lsdException w:name="toc 6" w:uiPriority="39" w:semiHidden="1" w:unhideWhenUsed="1"/>
-    <w:lsdException w:name="toc 7" w:uiPriority="39" w:semiHidden="1" w:unhideWhenUsed="1"/>
-    <w:lsdException w:name="toc 8" w:uiPriority="39" w:semiHidden="1" w:unhideWhenUsed="1"/>
-    <w:lsdException w:name="toc 9" w:uiPriority="39" w:semiHidden="1" w:unhideWhenUsed="1"/>
+    <w:lsdException w:name="toc 1" w:semiHidden="1" w:uiPriority="39" w:unhideWhenUsed="1"/>
+    <w:lsdException w:name="toc 2" w:semiHidden="1" w:uiPriority="39" w:unhideWhenUsed="1"/>
+    <w:lsdException w:name="toc 3" w:semiHidden="1" w:uiPriority="39" w:unhideWhenUsed="1"/>
+    <w:lsdException w:name="toc 4" w:semiHidden="1" w:uiPriority="39" w:unhideWhenUsed="1"/>
+    <w:lsdException w:name="toc 5" w:semiHidden="1" w:uiPriority="39" w:unhideWhenUsed="1"/>
+    <w:lsdException w:name="toc 6" w:semiHidden="1" w:uiPriority="39" w:unhideWhenUsed="1"/>
+    <w:lsdException w:name="toc 7" w:semiHidden="1" w:uiPriority="39" w:unhideWhenUsed="1"/>
+    <w:lsdException w:name="toc 8" w:semiHidden="1" w:uiPriority="39" w:unhideWhenUsed="1"/>
+    <w:lsdException w:name="toc 9" w:semiHidden="1" w:uiPriority="39" w:unhideWhenUsed="1"/>
     <w:lsdException w:name="Normal Indent" w:semiHidden="1" w:unhideWhenUsed="1"/>
     <w:lsdException w:name="footnote text" w:semiHidden="1" w:unhideWhenUsed="1"/>
     <w:lsdException w:name="annotation text" w:semiHidden="1" w:unhideWhenUsed="1"/>
-    <w:lsdException w:name="header" w:uiPriority="0" w:semiHidden="1" w:unhideWhenUsed="1"/>
+    <w:lsdException w:name="header" w:semiHidden="1" w:uiPriority="0" w:unhideWhenUsed="1"/>
     <w:lsdException w:name="footer" w:semiHidden="1" w:unhideWhenUsed="1"/>
     <w:lsdException w:name="index heading" w:semiHidden="1" w:unhideWhenUsed="1"/>
-    <w:lsdException w:name="caption" w:uiPriority="35" w:semiHidden="1" w:unhideWhenUsed="1" w:qFormat="1"/>
+    <w:lsdException w:name="caption" w:semiHidden="1" w:uiPriority="35" w:unhideWhenUsed="1" w:qFormat="1"/>
     <w:lsdException w:name="table of figures" w:semiHidden="1" w:unhideWhenUsed="1"/>
     <w:lsdException w:name="envelope address" w:semiHidden="1" w:unhideWhenUsed="1"/>
     <w:lsdException w:name="envelope return" w:semiHidden="1" w:unhideWhenUsed="1"/>
@@ -8299,8 +8574,8 @@
     <w:lsdException w:name="Title" w:uiPriority="10" w:qFormat="1"/>
     <w:lsdException w:name="Closing" w:semiHidden="1" w:unhideWhenUsed="1"/>
     <w:lsdException w:name="Signature" w:semiHidden="1" w:unhideWhenUsed="1"/>
-    <w:lsdException w:name="Default Paragraph Font" w:uiPriority="1" w:semiHidden="1" w:unhideWhenUsed="1"/>
-    <w:lsdException w:name="Body Text" w:uiPriority="0" w:semiHidden="1" w:unhideWhenUsed="1"/>
+    <w:lsdException w:name="Default Paragraph Font" w:semiHidden="1" w:uiPriority="1" w:unhideWhenUsed="1"/>
+    <w:lsdException w:name="Body Text" w:semiHidden="1" w:uiPriority="0" w:unhideWhenUsed="1"/>
     <w:lsdException w:name="Body Text Indent" w:semiHidden="1" w:unhideWhenUsed="1"/>
     <w:lsdException w:name="List Continue" w:semiHidden="1" w:unhideWhenUsed="1"/>
     <w:lsdException w:name="List Continue 2" w:semiHidden="1" w:unhideWhenUsed="1"/>
@@ -8499,8 +8774,8 @@
     <w:lsdException w:name="Subtle Reference" w:uiPriority="31" w:qFormat="1"/>
     <w:lsdException w:name="Intense Reference" w:uiPriority="32" w:qFormat="1"/>
     <w:lsdException w:name="Book Title" w:uiPriority="33" w:qFormat="1"/>
-    <w:lsdException w:name="Bibliography" w:uiPriority="37" w:semiHidden="1" w:unhideWhenUsed="1"/>
-    <w:lsdException w:name="TOC Heading" w:uiPriority="39" w:semiHidden="1" w:unhideWhenUsed="1" w:qFormat="1"/>
+    <w:lsdException w:name="Bibliography" w:semiHidden="1" w:uiPriority="37" w:unhideWhenUsed="1"/>
+    <w:lsdException w:name="TOC Heading" w:semiHidden="1" w:uiPriority="39" w:unhideWhenUsed="1" w:qFormat="1"/>
     <w:lsdException w:name="Plain Table 1" w:uiPriority="41"/>
     <w:lsdException w:name="Plain Table 2" w:uiPriority="42"/>
     <w:lsdException w:name="Plain Table 3" w:uiPriority="43"/>
@@ -8609,7 +8884,7 @@
     <w:lsdException w:name="Smart Hyperlink" w:semiHidden="1" w:unhideWhenUsed="1"/>
     <w:lsdException w:name="Smart Link" w:semiHidden="1" w:unhideWhenUsed="1"/>
   </w:latentStyles>
-  <w:style w:type="paragraph" w:styleId="Normal" w:default="1">
+  <w:style w:type="paragraph" w:default="1" w:styleId="Normal">
     <w:name w:val="Normal"/>
     <w:qFormat/>
   </w:style>
@@ -8626,7 +8901,7 @@
       <w:outlineLvl w:val="0"/>
     </w:pPr>
     <w:rPr>
-      <w:rFonts w:ascii="Times New Roman" w:hAnsi="Times New Roman" w:eastAsia="Times New Roman" w:cs="Times New Roman"/>
+      <w:rFonts w:ascii="Times New Roman" w:eastAsia="Times New Roman" w:hAnsi="Times New Roman" w:cs="Times New Roman"/>
       <w:b/>
       <w:sz w:val="22"/>
       <w:szCs w:val="20"/>
@@ -8649,19 +8924,19 @@
       <w:outlineLvl w:val="1"/>
     </w:pPr>
     <w:rPr>
-      <w:rFonts w:asciiTheme="majorHAnsi" w:hAnsiTheme="majorHAnsi" w:eastAsiaTheme="majorEastAsia" w:cstheme="majorBidi"/>
+      <w:rFonts w:asciiTheme="majorHAnsi" w:eastAsiaTheme="majorEastAsia" w:hAnsiTheme="majorHAnsi" w:cstheme="majorBidi"/>
       <w:color w:val="2F5496" w:themeColor="accent1" w:themeShade="BF"/>
       <w:sz w:val="26"/>
       <w:szCs w:val="26"/>
     </w:rPr>
   </w:style>
-  <w:style w:type="character" w:styleId="DefaultParagraphFont" w:default="1">
+  <w:style w:type="character" w:default="1" w:styleId="DefaultParagraphFont">
     <w:name w:val="Default Paragraph Font"/>
     <w:uiPriority w:val="1"/>
     <w:semiHidden/>
     <w:unhideWhenUsed/>
   </w:style>
-  <w:style w:type="table" w:styleId="TableNormal" w:default="1">
+  <w:style w:type="table" w:default="1" w:styleId="TableNormal">
     <w:name w:val="Normal Table"/>
     <w:uiPriority w:val="99"/>
     <w:semiHidden/>
@@ -8676,7 +8951,7 @@
       </w:tblCellMar>
     </w:tblPr>
   </w:style>
-  <w:style w:type="numbering" w:styleId="NoList" w:default="1">
+  <w:style w:type="numbering" w:default="1" w:styleId="NoList">
     <w:name w:val="No List"/>
     <w:uiPriority w:val="99"/>
     <w:semiHidden/>
@@ -8695,7 +8970,7 @@
       </w:tabs>
     </w:pPr>
   </w:style>
-  <w:style w:type="character" w:styleId="HeaderChar" w:customStyle="1">
+  <w:style w:type="character" w:customStyle="1" w:styleId="HeaderChar">
     <w:name w:val="Header Char"/>
     <w:basedOn w:val="DefaultParagraphFont"/>
     <w:link w:val="Header"/>
@@ -8715,20 +8990,20 @@
       </w:tabs>
     </w:pPr>
   </w:style>
-  <w:style w:type="character" w:styleId="FooterChar" w:customStyle="1">
+  <w:style w:type="character" w:customStyle="1" w:styleId="FooterChar">
     <w:name w:val="Footer Char"/>
     <w:basedOn w:val="DefaultParagraphFont"/>
     <w:link w:val="Footer"/>
     <w:uiPriority w:val="99"/>
     <w:rsid w:val="00005A27"/>
   </w:style>
-  <w:style w:type="character" w:styleId="Heading1Char" w:customStyle="1">
+  <w:style w:type="character" w:customStyle="1" w:styleId="Heading1Char">
     <w:name w:val="Heading 1 Char"/>
     <w:basedOn w:val="DefaultParagraphFont"/>
     <w:link w:val="Heading1"/>
     <w:rsid w:val="006A33D8"/>
     <w:rPr>
-      <w:rFonts w:ascii="Times New Roman" w:hAnsi="Times New Roman" w:eastAsia="Times New Roman" w:cs="Times New Roman"/>
+      <w:rFonts w:ascii="Times New Roman" w:eastAsia="Times New Roman" w:hAnsi="Times New Roman" w:cs="Times New Roman"/>
       <w:b/>
       <w:sz w:val="22"/>
       <w:szCs w:val="20"/>
@@ -8740,17 +9015,17 @@
     <w:link w:val="BodyTextChar"/>
     <w:rsid w:val="006A33D8"/>
     <w:rPr>
-      <w:rFonts w:ascii="Times New Roman" w:hAnsi="Times New Roman" w:eastAsia="Times New Roman" w:cs="Times New Roman"/>
+      <w:rFonts w:ascii="Times New Roman" w:eastAsia="Times New Roman" w:hAnsi="Times New Roman" w:cs="Times New Roman"/>
       <w:szCs w:val="20"/>
     </w:rPr>
   </w:style>
-  <w:style w:type="character" w:styleId="BodyTextChar" w:customStyle="1">
+  <w:style w:type="character" w:customStyle="1" w:styleId="BodyTextChar">
     <w:name w:val="Body Text Char"/>
     <w:basedOn w:val="DefaultParagraphFont"/>
     <w:link w:val="BodyText"/>
     <w:rsid w:val="006A33D8"/>
     <w:rPr>
-      <w:rFonts w:ascii="Times New Roman" w:hAnsi="Times New Roman" w:eastAsia="Times New Roman" w:cs="Times New Roman"/>
+      <w:rFonts w:ascii="Times New Roman" w:eastAsia="Times New Roman" w:hAnsi="Times New Roman" w:cs="Times New Roman"/>
       <w:szCs w:val="20"/>
     </w:rPr>
   </w:style>
@@ -8772,11 +9047,11 @@
     <w:uiPriority w:val="39"/>
     <w:rsid w:val="006A33D8"/>
     <w:rPr>
-      <w:rFonts w:ascii="Times New Roman" w:hAnsi="Times New Roman" w:eastAsia="Times New Roman" w:cs="Times New Roman"/>
+      <w:rFonts w:ascii="Times New Roman" w:eastAsia="Times New Roman" w:hAnsi="Times New Roman" w:cs="Times New Roman"/>
       <w:szCs w:val="20"/>
     </w:rPr>
   </w:style>
-  <w:style w:type="paragraph" w:styleId="0903fh" w:customStyle="1">
+  <w:style w:type="paragraph" w:customStyle="1" w:styleId="0903fh">
     <w:name w:val="0903_fh"/>
     <w:aliases w:val="fh"/>
     <w:basedOn w:val="Normal"/>
@@ -8786,12 +9061,12 @@
       <w:ind w:left="101" w:right="43"/>
     </w:pPr>
     <w:rPr>
-      <w:rFonts w:ascii="Arial" w:hAnsi="Arial" w:eastAsia="Times New Roman" w:cs="Times New Roman"/>
+      <w:rFonts w:ascii="Arial" w:eastAsia="Times New Roman" w:hAnsi="Arial" w:cs="Times New Roman"/>
       <w:bCs/>
       <w:color w:val="000000"/>
     </w:rPr>
   </w:style>
-  <w:style w:type="character" w:styleId="Heading2Char" w:customStyle="1">
+  <w:style w:type="character" w:customStyle="1" w:styleId="Heading2Char">
     <w:name w:val="Heading 2 Char"/>
     <w:basedOn w:val="DefaultParagraphFont"/>
     <w:link w:val="Heading2"/>
@@ -8799,7 +9074,7 @@
     <w:semiHidden/>
     <w:rsid w:val="00940F9F"/>
     <w:rPr>
-      <w:rFonts w:asciiTheme="majorHAnsi" w:hAnsiTheme="majorHAnsi" w:eastAsiaTheme="majorEastAsia" w:cstheme="majorBidi"/>
+      <w:rFonts w:asciiTheme="majorHAnsi" w:eastAsiaTheme="majorEastAsia" w:hAnsiTheme="majorHAnsi" w:cstheme="majorBidi"/>
       <w:color w:val="2F5496" w:themeColor="accent1" w:themeShade="BF"/>
       <w:sz w:val="26"/>
       <w:szCs w:val="26"/>
@@ -8811,12 +9086,12 @@
     <w:qFormat/>
     <w:rsid w:val="00940F9F"/>
     <w:rPr>
-      <w:rFonts w:ascii="Calibri" w:hAnsi="Calibri" w:eastAsia="Calibri" w:cs="Times New Roman"/>
+      <w:rFonts w:ascii="Calibri" w:eastAsia="Calibri" w:hAnsi="Calibri" w:cs="Times New Roman"/>
       <w:sz w:val="22"/>
       <w:szCs w:val="22"/>
     </w:rPr>
   </w:style>
-  <w:style w:type="paragraph" w:styleId="CovTableText" w:customStyle="1">
+  <w:style w:type="paragraph" w:customStyle="1" w:styleId="CovTableText">
     <w:name w:val="Cov_Table Text"/>
     <w:basedOn w:val="Header"/>
     <w:rsid w:val="00940F9F"/>
@@ -8828,7 +9103,7 @@
       <w:spacing w:before="60" w:after="60"/>
     </w:pPr>
     <w:rPr>
-      <w:rFonts w:ascii="Arial" w:hAnsi="Arial" w:eastAsia="Times New Roman" w:cs="Times New Roman"/>
+      <w:rFonts w:ascii="Arial" w:eastAsia="Times New Roman" w:hAnsi="Arial" w:cs="Times New Roman"/>
       <w:sz w:val="18"/>
       <w:szCs w:val="20"/>
     </w:rPr>
@@ -8845,7 +9120,7 @@
       <w:ind w:left="200"/>
     </w:pPr>
     <w:rPr>
-      <w:rFonts w:ascii="Times New Roman" w:hAnsi="Times New Roman" w:eastAsia="Times New Roman" w:cs="Times New Roman"/>
+      <w:rFonts w:ascii="Times New Roman" w:eastAsia="Times New Roman" w:hAnsi="Times New Roman" w:cs="Times New Roman"/>
       <w:sz w:val="20"/>
       <w:szCs w:val="20"/>
     </w:rPr>
@@ -8876,7 +9151,7 @@
       <w:outlineLvl w:val="9"/>
     </w:pPr>
     <w:rPr>
-      <w:rFonts w:asciiTheme="majorHAnsi" w:hAnsiTheme="majorHAnsi" w:eastAsiaTheme="majorEastAsia" w:cstheme="majorBidi"/>
+      <w:rFonts w:asciiTheme="majorHAnsi" w:eastAsiaTheme="majorEastAsia" w:hAnsiTheme="majorHAnsi" w:cstheme="majorBidi"/>
       <w:b w:val="0"/>
       <w:color w:val="2F5496" w:themeColor="accent1" w:themeShade="BF"/>
       <w:sz w:val="32"/>
@@ -8900,6 +9175,18 @@
       <w:color w:val="44546A" w:themeColor="text2"/>
       <w:sz w:val="18"/>
       <w:szCs w:val="18"/>
+    </w:rPr>
+  </w:style>
+  <w:style w:type="paragraph" w:customStyle="1" w:styleId="TableText">
+    <w:name w:val="Table Text"/>
+    <w:basedOn w:val="Normal"/>
+    <w:rsid w:val="005D5353"/>
+    <w:pPr>
+      <w:spacing w:line="220" w:lineRule="exact"/>
+    </w:pPr>
+    <w:rPr>
+      <w:rFonts w:ascii="Arial" w:eastAsia="Times New Roman" w:hAnsi="Arial" w:cs="Times New Roman"/>
+      <w:sz w:val="18"/>
     </w:rPr>
   </w:style>
 </w:styles>
@@ -9167,21 +9454,6 @@
 </file>
 
 <file path=customXml/item1.xml><?xml version="1.0" encoding="utf-8"?>
-<p:properties xmlns:p="http://schemas.microsoft.com/office/2006/metadata/properties" xmlns:xsi="http://www.w3.org/2001/XMLSchema-instance" xmlns:pc="http://schemas.microsoft.com/office/infopath/2007/PartnerControls">
-  <documentManagement>
-    <TaxCatchAll xmlns="0d803109-e11b-45d4-a4e8-5bf0740163af" xsi:nil="true"/>
-    <lcf76f155ced4ddcb4097134ff3c332f xmlns="31aac78f-6ed8-4134-ac7e-47c186d487c3">
-      <Terms xmlns="http://schemas.microsoft.com/office/infopath/2007/PartnerControls"/>
-    </lcf76f155ced4ddcb4097134ff3c332f>
-  </documentManagement>
-</p:properties>
-</file>
-
-<file path=customXml/item2.xml><?xml version="1.0" encoding="utf-8"?>
-<b:Sources xmlns:b="http://schemas.openxmlformats.org/officeDocument/2006/bibliography" xmlns="http://schemas.openxmlformats.org/officeDocument/2006/bibliography" SelectedStyle="\APASixthEditionOfficeOnline.xsl" StyleName="APA" Version="6"/>
-</file>
-
-<file path=customXml/item3.xml><?xml version="1.0" encoding="utf-8"?>
 <ct:contentTypeSchema xmlns:ct="http://schemas.microsoft.com/office/2006/metadata/contentType" xmlns:ma="http://schemas.microsoft.com/office/2006/metadata/properties/metaAttributes" ct:_="" ma:_="" ma:contentTypeName="Document" ma:contentTypeID="0x01010078E5C03F786D684AB79627F2BAF5AB3A" ma:contentTypeVersion="12" ma:contentTypeDescription="Create a new document." ma:contentTypeScope="" ma:versionID="6753d19c26ced2570449d2cfe2fd38cd">
   <xsd:schema xmlns:xsd="http://www.w3.org/2001/XMLSchema" xmlns:xs="http://www.w3.org/2001/XMLSchema" xmlns:p="http://schemas.microsoft.com/office/2006/metadata/properties" xmlns:ns2="31aac78f-6ed8-4134-ac7e-47c186d487c3" xmlns:ns3="0d803109-e11b-45d4-a4e8-5bf0740163af" targetNamespace="http://schemas.microsoft.com/office/2006/metadata/properties" ma:root="true" ma:fieldsID="59531f12ec9f3761682ad3919ac9365f" ns2:_="" ns3:_="">
     <xsd:import namespace="31aac78f-6ed8-4134-ac7e-47c186d487c3"/>
@@ -9398,6 +9670,21 @@
 </ct:contentTypeSchema>
 </file>
 
+<file path=customXml/item2.xml><?xml version="1.0" encoding="utf-8"?>
+<b:Sources xmlns:b="http://schemas.openxmlformats.org/officeDocument/2006/bibliography" xmlns="http://schemas.openxmlformats.org/officeDocument/2006/bibliography" SelectedStyle="\APASixthEditionOfficeOnline.xsl" StyleName="APA" Version="6"/>
+</file>
+
+<file path=customXml/item3.xml><?xml version="1.0" encoding="utf-8"?>
+<p:properties xmlns:p="http://schemas.microsoft.com/office/2006/metadata/properties" xmlns:xsi="http://www.w3.org/2001/XMLSchema-instance" xmlns:pc="http://schemas.microsoft.com/office/infopath/2007/PartnerControls">
+  <documentManagement>
+    <TaxCatchAll xmlns="0d803109-e11b-45d4-a4e8-5bf0740163af" xsi:nil="true"/>
+    <lcf76f155ced4ddcb4097134ff3c332f xmlns="31aac78f-6ed8-4134-ac7e-47c186d487c3">
+      <Terms xmlns="http://schemas.microsoft.com/office/infopath/2007/PartnerControls"/>
+    </lcf76f155ced4ddcb4097134ff3c332f>
+  </documentManagement>
+</p:properties>
+</file>
+
 <file path=customXml/item4.xml><?xml version="1.0" encoding="utf-8"?>
 <?mso-contentType ?>
 <FormTemplates xmlns="http://schemas.microsoft.com/sharepoint/v3/contenttype/forms">
@@ -9408,25 +9695,6 @@
 </file>
 
 <file path=customXml/itemProps1.xml><?xml version="1.0" encoding="utf-8"?>
-<ds:datastoreItem xmlns:ds="http://schemas.openxmlformats.org/officeDocument/2006/customXml" ds:itemID="{82A6CBD7-5460-48FF-B6CE-654EE6D70C52}">
-  <ds:schemaRefs>
-    <ds:schemaRef ds:uri="http://schemas.microsoft.com/office/2006/metadata/properties"/>
-    <ds:schemaRef ds:uri="http://schemas.microsoft.com/office/infopath/2007/PartnerControls"/>
-    <ds:schemaRef ds:uri="0d803109-e11b-45d4-a4e8-5bf0740163af"/>
-    <ds:schemaRef ds:uri="31aac78f-6ed8-4134-ac7e-47c186d487c3"/>
-  </ds:schemaRefs>
-</ds:datastoreItem>
-</file>
-
-<file path=customXml/itemProps2.xml><?xml version="1.0" encoding="utf-8"?>
-<ds:datastoreItem xmlns:ds="http://schemas.openxmlformats.org/officeDocument/2006/customXml" ds:itemID="{34D46FB3-A03E-4DA3-BF54-A8F94B5459D3}">
-  <ds:schemaRefs>
-    <ds:schemaRef ds:uri="http://schemas.openxmlformats.org/officeDocument/2006/bibliography"/>
-  </ds:schemaRefs>
-</ds:datastoreItem>
-</file>
-
-<file path=customXml/itemProps3.xml><?xml version="1.0" encoding="utf-8"?>
 <ds:datastoreItem xmlns:ds="http://schemas.openxmlformats.org/officeDocument/2006/customXml" ds:itemID="{40A92E27-5F2D-4BD2-B416-127C5CDE262C}">
   <ds:schemaRefs>
     <ds:schemaRef ds:uri="http://schemas.microsoft.com/office/2006/metadata/contentType"/>
@@ -9445,6 +9713,25 @@
 </ds:datastoreItem>
 </file>
 
+<file path=customXml/itemProps2.xml><?xml version="1.0" encoding="utf-8"?>
+<ds:datastoreItem xmlns:ds="http://schemas.openxmlformats.org/officeDocument/2006/customXml" ds:itemID="{34D46FB3-A03E-4DA3-BF54-A8F94B5459D3}">
+  <ds:schemaRefs>
+    <ds:schemaRef ds:uri="http://schemas.openxmlformats.org/officeDocument/2006/bibliography"/>
+  </ds:schemaRefs>
+</ds:datastoreItem>
+</file>
+
+<file path=customXml/itemProps3.xml><?xml version="1.0" encoding="utf-8"?>
+<ds:datastoreItem xmlns:ds="http://schemas.openxmlformats.org/officeDocument/2006/customXml" ds:itemID="{82A6CBD7-5460-48FF-B6CE-654EE6D70C52}">
+  <ds:schemaRefs>
+    <ds:schemaRef ds:uri="http://schemas.microsoft.com/office/2006/metadata/properties"/>
+    <ds:schemaRef ds:uri="http://schemas.microsoft.com/office/infopath/2007/PartnerControls"/>
+    <ds:schemaRef ds:uri="0d803109-e11b-45d4-a4e8-5bf0740163af"/>
+    <ds:schemaRef ds:uri="31aac78f-6ed8-4134-ac7e-47c186d487c3"/>
+  </ds:schemaRefs>
+</ds:datastoreItem>
+</file>
+
 <file path=customXml/itemProps4.xml><?xml version="1.0" encoding="utf-8"?>
 <ds:datastoreItem xmlns:ds="http://schemas.openxmlformats.org/officeDocument/2006/customXml" ds:itemID="{964AFBC1-4941-4E34-A6DD-4D4FA85B0EC9}">
   <ds:schemaRefs>

</xml_diff>